<commit_message>
Add Luke Ch16 and Ch17
</commit_message>
<xml_diff>
--- a/Luke.docx
+++ b/Luke.docx
@@ -20020,6 +20020,1933 @@
           <w:lang w:val="en-US"/>
         </w:rPr>
         <w:t>Luke Ch16</w:t>
+      </w:r>
+    </w:p>
+    <w:p>
+      <w:pPr>
+        <w:rPr>
+          <w:lang w:val="en-US"/>
+        </w:rPr>
+      </w:pPr>
+    </w:p>
+    <w:p>
+      <w:pPr>
+        <w:pStyle w:val="ListParagraph"/>
+        <w:numPr>
+          <w:ilvl w:val="0"/>
+          <w:numId w:val="16"/>
+        </w:numPr>
+        <w:rPr>
+          <w:lang w:val="en-US"/>
+        </w:rPr>
+      </w:pPr>
+      <w:r>
+        <w:rPr>
+          <w:lang w:val="en-US"/>
+        </w:rPr>
+        <w:t xml:space="preserve">And he said also unto his disciples, </w:t>
+      </w:r>
+      <w:proofErr w:type="gramStart"/>
+      <w:r>
+        <w:rPr>
+          <w:lang w:val="en-US"/>
+        </w:rPr>
+        <w:t>There</w:t>
+      </w:r>
+      <w:proofErr w:type="gramEnd"/>
+      <w:r>
+        <w:rPr>
+          <w:lang w:val="en-US"/>
+        </w:rPr>
+        <w:t xml:space="preserve"> was a certain rich man, which had a steward; and the same was accused unto him that he had wasted his goods.</w:t>
+      </w:r>
+    </w:p>
+    <w:p>
+      <w:pPr>
+        <w:pStyle w:val="ListParagraph"/>
+        <w:numPr>
+          <w:ilvl w:val="0"/>
+          <w:numId w:val="16"/>
+        </w:numPr>
+        <w:rPr>
+          <w:lang w:val="en-US"/>
+        </w:rPr>
+      </w:pPr>
+      <w:r>
+        <w:rPr>
+          <w:lang w:val="en-US"/>
+        </w:rPr>
+        <w:lastRenderedPageBreak/>
+        <w:t xml:space="preserve">And he called him, and said unto him, </w:t>
+      </w:r>
+      <w:proofErr w:type="gramStart"/>
+      <w:r>
+        <w:rPr>
+          <w:lang w:val="en-US"/>
+        </w:rPr>
+        <w:t>How</w:t>
+      </w:r>
+      <w:proofErr w:type="gramEnd"/>
+      <w:r>
+        <w:rPr>
+          <w:lang w:val="en-US"/>
+        </w:rPr>
+        <w:t xml:space="preserve"> is it that I hear this of thee? give an </w:t>
+      </w:r>
+      <w:proofErr w:type="spellStart"/>
+      <w:r>
+        <w:rPr>
+          <w:lang w:val="en-US"/>
+        </w:rPr>
+        <w:t>acoount</w:t>
+      </w:r>
+      <w:proofErr w:type="spellEnd"/>
+      <w:r>
+        <w:rPr>
+          <w:lang w:val="en-US"/>
+        </w:rPr>
+        <w:t xml:space="preserve"> of thy stewardship; for thou mayest be no longer steward.</w:t>
+      </w:r>
+    </w:p>
+    <w:p>
+      <w:pPr>
+        <w:pStyle w:val="ListParagraph"/>
+        <w:numPr>
+          <w:ilvl w:val="0"/>
+          <w:numId w:val="16"/>
+        </w:numPr>
+        <w:rPr>
+          <w:lang w:val="en-US"/>
+        </w:rPr>
+      </w:pPr>
+      <w:r>
+        <w:rPr>
+          <w:lang w:val="en-US"/>
+        </w:rPr>
+        <w:t xml:space="preserve">Then the steward said within himself, </w:t>
+      </w:r>
+      <w:proofErr w:type="gramStart"/>
+      <w:r>
+        <w:rPr>
+          <w:lang w:val="en-US"/>
+        </w:rPr>
+        <w:t>What</w:t>
+      </w:r>
+      <w:proofErr w:type="gramEnd"/>
+      <w:r>
+        <w:rPr>
+          <w:lang w:val="en-US"/>
+        </w:rPr>
+        <w:t xml:space="preserve"> shall I do? for my lord taketh away from me the stewardship: I cannot dig; to beg I am ashamed.</w:t>
+      </w:r>
+    </w:p>
+    <w:p>
+      <w:pPr>
+        <w:pStyle w:val="ListParagraph"/>
+        <w:numPr>
+          <w:ilvl w:val="0"/>
+          <w:numId w:val="16"/>
+        </w:numPr>
+        <w:rPr>
+          <w:lang w:val="en-US"/>
+        </w:rPr>
+      </w:pPr>
+      <w:r>
+        <w:rPr>
+          <w:lang w:val="en-US"/>
+        </w:rPr>
+        <w:t>I am resolved what to do, that, when I am put out of the stewardship, they may receive me into their houses.</w:t>
+      </w:r>
+    </w:p>
+    <w:p>
+      <w:pPr>
+        <w:pStyle w:val="ListParagraph"/>
+        <w:numPr>
+          <w:ilvl w:val="0"/>
+          <w:numId w:val="16"/>
+        </w:numPr>
+        <w:rPr>
+          <w:lang w:val="en-US"/>
+        </w:rPr>
+      </w:pPr>
+      <w:proofErr w:type="gramStart"/>
+      <w:r>
+        <w:rPr>
+          <w:lang w:val="en-US"/>
+        </w:rPr>
+        <w:t>So</w:t>
+      </w:r>
+      <w:proofErr w:type="gramEnd"/>
+      <w:r>
+        <w:rPr>
+          <w:lang w:val="en-US"/>
+        </w:rPr>
+        <w:t xml:space="preserve"> he called every one of his lord’s debtors unto him, and said unto the first, How much </w:t>
+      </w:r>
+      <w:proofErr w:type="spellStart"/>
+      <w:r>
+        <w:rPr>
+          <w:lang w:val="en-US"/>
+        </w:rPr>
+        <w:t>owest</w:t>
+      </w:r>
+      <w:proofErr w:type="spellEnd"/>
+      <w:r>
+        <w:rPr>
+          <w:lang w:val="en-US"/>
+        </w:rPr>
+        <w:t xml:space="preserve"> unto my lord?</w:t>
+      </w:r>
+    </w:p>
+    <w:p>
+      <w:pPr>
+        <w:pStyle w:val="ListParagraph"/>
+        <w:numPr>
+          <w:ilvl w:val="0"/>
+          <w:numId w:val="16"/>
+        </w:numPr>
+        <w:rPr>
+          <w:lang w:val="en-US"/>
+        </w:rPr>
+      </w:pPr>
+      <w:r>
+        <w:rPr>
+          <w:lang w:val="en-US"/>
+        </w:rPr>
+        <w:t xml:space="preserve">And he said, </w:t>
+      </w:r>
+      <w:proofErr w:type="gramStart"/>
+      <w:r>
+        <w:rPr>
+          <w:lang w:val="en-US"/>
+        </w:rPr>
+        <w:t>An</w:t>
+      </w:r>
+      <w:proofErr w:type="gramEnd"/>
+      <w:r>
+        <w:rPr>
+          <w:lang w:val="en-US"/>
+        </w:rPr>
+        <w:t xml:space="preserve"> hundred measures of oil. And he said unto him, </w:t>
+      </w:r>
+      <w:proofErr w:type="gramStart"/>
+      <w:r>
+        <w:rPr>
+          <w:lang w:val="en-US"/>
+        </w:rPr>
+        <w:t>Take</w:t>
+      </w:r>
+      <w:proofErr w:type="gramEnd"/>
+      <w:r>
+        <w:rPr>
+          <w:lang w:val="en-US"/>
+        </w:rPr>
+        <w:t xml:space="preserve"> thy bill, and sit down quickly, and write fifty.</w:t>
+      </w:r>
+    </w:p>
+    <w:p>
+      <w:pPr>
+        <w:pStyle w:val="ListParagraph"/>
+        <w:numPr>
+          <w:ilvl w:val="0"/>
+          <w:numId w:val="16"/>
+        </w:numPr>
+        <w:rPr>
+          <w:lang w:val="en-US"/>
+        </w:rPr>
+      </w:pPr>
+      <w:r>
+        <w:rPr>
+          <w:lang w:val="en-US"/>
+        </w:rPr>
+        <w:t xml:space="preserve">Then said he to another, And how much </w:t>
+      </w:r>
+      <w:proofErr w:type="spellStart"/>
+      <w:r>
+        <w:rPr>
+          <w:lang w:val="en-US"/>
+        </w:rPr>
+        <w:t>owest</w:t>
+      </w:r>
+      <w:proofErr w:type="spellEnd"/>
+      <w:r>
+        <w:rPr>
+          <w:lang w:val="en-US"/>
+        </w:rPr>
+        <w:t xml:space="preserve"> thou? And he said, </w:t>
+      </w:r>
+      <w:proofErr w:type="gramStart"/>
+      <w:r>
+        <w:rPr>
+          <w:lang w:val="en-US"/>
+        </w:rPr>
+        <w:t>An</w:t>
+      </w:r>
+      <w:proofErr w:type="gramEnd"/>
+      <w:r>
+        <w:rPr>
+          <w:lang w:val="en-US"/>
+        </w:rPr>
+        <w:t xml:space="preserve"> hundred measures of wheat. And he said unto him, </w:t>
+      </w:r>
+      <w:proofErr w:type="gramStart"/>
+      <w:r>
+        <w:rPr>
+          <w:lang w:val="en-US"/>
+        </w:rPr>
+        <w:t>Take</w:t>
+      </w:r>
+      <w:proofErr w:type="gramEnd"/>
+      <w:r>
+        <w:rPr>
+          <w:lang w:val="en-US"/>
+        </w:rPr>
+        <w:t xml:space="preserve"> thy bill, and write fourscore.</w:t>
+      </w:r>
+    </w:p>
+    <w:p>
+      <w:pPr>
+        <w:pStyle w:val="ListParagraph"/>
+        <w:numPr>
+          <w:ilvl w:val="0"/>
+          <w:numId w:val="16"/>
+        </w:numPr>
+        <w:rPr>
+          <w:lang w:val="en-US"/>
+        </w:rPr>
+      </w:pPr>
+      <w:r>
+        <w:rPr>
+          <w:lang w:val="en-US"/>
+        </w:rPr>
+        <w:t>And the lord commended the unjust steward, because he had done wisely: for the children of this world are in their generation wiser than the children of light.</w:t>
+      </w:r>
+    </w:p>
+    <w:p>
+      <w:pPr>
+        <w:pStyle w:val="ListParagraph"/>
+        <w:numPr>
+          <w:ilvl w:val="0"/>
+          <w:numId w:val="16"/>
+        </w:numPr>
+        <w:rPr>
+          <w:lang w:val="en-US"/>
+        </w:rPr>
+      </w:pPr>
+      <w:r>
+        <w:rPr>
+          <w:lang w:val="en-US"/>
+        </w:rPr>
+        <w:t xml:space="preserve">And I say unto you, </w:t>
+      </w:r>
+      <w:proofErr w:type="gramStart"/>
+      <w:r>
+        <w:rPr>
+          <w:lang w:val="en-US"/>
+        </w:rPr>
+        <w:t>Make</w:t>
+      </w:r>
+      <w:proofErr w:type="gramEnd"/>
+      <w:r>
+        <w:rPr>
+          <w:lang w:val="en-US"/>
+        </w:rPr>
+        <w:t xml:space="preserve"> to yourselves friends of the mammon of unrighteousness; that, when ye fail, they may receive you into everlasting habitations.</w:t>
+      </w:r>
+    </w:p>
+    <w:p>
+      <w:pPr>
+        <w:pStyle w:val="ListParagraph"/>
+        <w:numPr>
+          <w:ilvl w:val="0"/>
+          <w:numId w:val="16"/>
+        </w:numPr>
+        <w:rPr>
+          <w:lang w:val="en-US"/>
+        </w:rPr>
+      </w:pPr>
+      <w:r>
+        <w:rPr>
+          <w:lang w:val="en-US"/>
+        </w:rPr>
+        <w:t>He that is faithful in that which is least is faithful also in much: and he that is unjust in the least is unjust also in much.</w:t>
+      </w:r>
+    </w:p>
+    <w:p>
+      <w:pPr>
+        <w:pStyle w:val="ListParagraph"/>
+        <w:numPr>
+          <w:ilvl w:val="0"/>
+          <w:numId w:val="16"/>
+        </w:numPr>
+        <w:rPr>
+          <w:lang w:val="en-US"/>
+        </w:rPr>
+      </w:pPr>
+      <w:r>
+        <w:rPr>
+          <w:lang w:val="en-US"/>
+        </w:rPr>
+        <w:t>If therefore ye have not been faithful in the unrighteous mammon, who will commit to your trust the true riches?</w:t>
+      </w:r>
+    </w:p>
+    <w:p>
+      <w:pPr>
+        <w:pStyle w:val="ListParagraph"/>
+        <w:numPr>
+          <w:ilvl w:val="0"/>
+          <w:numId w:val="16"/>
+        </w:numPr>
+        <w:rPr>
+          <w:lang w:val="en-US"/>
+        </w:rPr>
+      </w:pPr>
+      <w:r>
+        <w:rPr>
+          <w:lang w:val="en-US"/>
+        </w:rPr>
+        <w:t>And if ye have not been faithful in that which is another man’s, who shall give you that which is your own?</w:t>
+      </w:r>
+    </w:p>
+    <w:p>
+      <w:pPr>
+        <w:pStyle w:val="ListParagraph"/>
+        <w:numPr>
+          <w:ilvl w:val="0"/>
+          <w:numId w:val="16"/>
+        </w:numPr>
+        <w:rPr>
+          <w:lang w:val="en-US"/>
+        </w:rPr>
+      </w:pPr>
+      <w:r>
+        <w:rPr>
+          <w:lang w:val="en-US"/>
+        </w:rPr>
+        <w:t xml:space="preserve">No servant can serve two masters: for either he will hate the </w:t>
+      </w:r>
+      <w:proofErr w:type="gramStart"/>
+      <w:r>
+        <w:rPr>
+          <w:lang w:val="en-US"/>
+        </w:rPr>
+        <w:t>one, and</w:t>
+      </w:r>
+      <w:proofErr w:type="gramEnd"/>
+      <w:r>
+        <w:rPr>
+          <w:lang w:val="en-US"/>
+        </w:rPr>
+        <w:t xml:space="preserve"> love the other; or else he will hold to the one, and despise the other. Ye cannot serve God and mammon.</w:t>
+      </w:r>
+    </w:p>
+    <w:p>
+      <w:pPr>
+        <w:pStyle w:val="ListParagraph"/>
+        <w:numPr>
+          <w:ilvl w:val="0"/>
+          <w:numId w:val="16"/>
+        </w:numPr>
+        <w:rPr>
+          <w:lang w:val="en-US"/>
+        </w:rPr>
+      </w:pPr>
+      <w:r>
+        <w:rPr>
+          <w:lang w:val="en-US"/>
+        </w:rPr>
+        <w:t>And the Pharisees also, who were covetous, heard all these things: and they derided him.</w:t>
+      </w:r>
+    </w:p>
+    <w:p>
+      <w:pPr>
+        <w:pStyle w:val="ListParagraph"/>
+        <w:numPr>
+          <w:ilvl w:val="0"/>
+          <w:numId w:val="16"/>
+        </w:numPr>
+        <w:rPr>
+          <w:lang w:val="en-US"/>
+        </w:rPr>
+      </w:pPr>
+      <w:r>
+        <w:rPr>
+          <w:lang w:val="en-US"/>
+        </w:rPr>
+        <w:t xml:space="preserve">And he said unto them, Ye are they which justify yourselves before men; but God </w:t>
+      </w:r>
+      <w:proofErr w:type="spellStart"/>
+      <w:r>
+        <w:rPr>
+          <w:lang w:val="en-US"/>
+        </w:rPr>
+        <w:t>knoweth</w:t>
+      </w:r>
+      <w:proofErr w:type="spellEnd"/>
+      <w:r>
+        <w:rPr>
+          <w:lang w:val="en-US"/>
+        </w:rPr>
+        <w:t xml:space="preserve"> your hearts: for that which is highly esteemed among men is abomination in the sight of God.</w:t>
+      </w:r>
+    </w:p>
+    <w:p>
+      <w:pPr>
+        <w:pStyle w:val="ListParagraph"/>
+        <w:numPr>
+          <w:ilvl w:val="0"/>
+          <w:numId w:val="16"/>
+        </w:numPr>
+        <w:rPr>
+          <w:lang w:val="en-US"/>
+        </w:rPr>
+      </w:pPr>
+      <w:r>
+        <w:rPr>
+          <w:lang w:val="en-US"/>
+        </w:rPr>
+        <w:t xml:space="preserve">The law and the prophets were until John: since that time the kingdom of God is preached, and every man </w:t>
+      </w:r>
+      <w:proofErr w:type="spellStart"/>
+      <w:r>
+        <w:rPr>
+          <w:lang w:val="en-US"/>
+        </w:rPr>
+        <w:t>presseth</w:t>
+      </w:r>
+      <w:proofErr w:type="spellEnd"/>
+      <w:r>
+        <w:rPr>
+          <w:lang w:val="en-US"/>
+        </w:rPr>
+        <w:t xml:space="preserve"> into it.</w:t>
+      </w:r>
+    </w:p>
+    <w:p>
+      <w:pPr>
+        <w:pStyle w:val="ListParagraph"/>
+        <w:numPr>
+          <w:ilvl w:val="0"/>
+          <w:numId w:val="16"/>
+        </w:numPr>
+        <w:rPr>
+          <w:lang w:val="en-US"/>
+        </w:rPr>
+      </w:pPr>
+      <w:r>
+        <w:rPr>
+          <w:lang w:val="en-US"/>
+        </w:rPr>
+        <w:t>And it is easier for heaven and earth to pass, than one tittle of the law to fail.</w:t>
+      </w:r>
+    </w:p>
+    <w:p>
+      <w:pPr>
+        <w:pStyle w:val="ListParagraph"/>
+        <w:numPr>
+          <w:ilvl w:val="0"/>
+          <w:numId w:val="16"/>
+        </w:numPr>
+        <w:rPr>
+          <w:lang w:val="en-US"/>
+        </w:rPr>
+      </w:pPr>
+      <w:r>
+        <w:rPr>
+          <w:lang w:val="en-US"/>
+        </w:rPr>
+        <w:t xml:space="preserve">Whosoever </w:t>
+      </w:r>
+      <w:proofErr w:type="spellStart"/>
+      <w:r>
+        <w:rPr>
+          <w:lang w:val="en-US"/>
+        </w:rPr>
+        <w:t>putteth</w:t>
+      </w:r>
+      <w:proofErr w:type="spellEnd"/>
+      <w:r>
+        <w:rPr>
+          <w:lang w:val="en-US"/>
+        </w:rPr>
+        <w:t xml:space="preserve"> away his wife, and </w:t>
+      </w:r>
+      <w:proofErr w:type="spellStart"/>
+      <w:r>
+        <w:rPr>
+          <w:lang w:val="en-US"/>
+        </w:rPr>
+        <w:t>marrieth</w:t>
+      </w:r>
+      <w:proofErr w:type="spellEnd"/>
+      <w:r>
+        <w:rPr>
+          <w:lang w:val="en-US"/>
+        </w:rPr>
+        <w:t xml:space="preserve"> another, </w:t>
+      </w:r>
+      <w:proofErr w:type="spellStart"/>
+      <w:r>
+        <w:rPr>
+          <w:lang w:val="en-US"/>
+        </w:rPr>
+        <w:t>committeth</w:t>
+      </w:r>
+      <w:proofErr w:type="spellEnd"/>
+      <w:r>
+        <w:rPr>
+          <w:lang w:val="en-US"/>
+        </w:rPr>
+        <w:t xml:space="preserve"> adultery: and whosoever </w:t>
+      </w:r>
+      <w:proofErr w:type="spellStart"/>
+      <w:r>
+        <w:rPr>
+          <w:lang w:val="en-US"/>
+        </w:rPr>
+        <w:t>marrieth</w:t>
+      </w:r>
+      <w:proofErr w:type="spellEnd"/>
+      <w:r>
+        <w:rPr>
+          <w:lang w:val="en-US"/>
+        </w:rPr>
+        <w:t xml:space="preserve"> her that is put away from her husband </w:t>
+      </w:r>
+      <w:proofErr w:type="spellStart"/>
+      <w:r>
+        <w:rPr>
+          <w:lang w:val="en-US"/>
+        </w:rPr>
+        <w:t>committeth</w:t>
+      </w:r>
+      <w:proofErr w:type="spellEnd"/>
+      <w:r>
+        <w:rPr>
+          <w:lang w:val="en-US"/>
+        </w:rPr>
+        <w:t xml:space="preserve"> adultery.</w:t>
+      </w:r>
+    </w:p>
+    <w:p>
+      <w:pPr>
+        <w:pStyle w:val="ListParagraph"/>
+        <w:numPr>
+          <w:ilvl w:val="0"/>
+          <w:numId w:val="16"/>
+        </w:numPr>
+        <w:rPr>
+          <w:lang w:val="en-US"/>
+        </w:rPr>
+      </w:pPr>
+      <w:r>
+        <w:rPr>
+          <w:lang w:val="en-US"/>
+        </w:rPr>
+        <w:t>There was a certain rich man, which was clothed in purple and fine linen, and fared sumptuously every day:</w:t>
+      </w:r>
+    </w:p>
+    <w:p>
+      <w:pPr>
+        <w:pStyle w:val="ListParagraph"/>
+        <w:numPr>
+          <w:ilvl w:val="0"/>
+          <w:numId w:val="16"/>
+        </w:numPr>
+        <w:rPr>
+          <w:lang w:val="en-US"/>
+        </w:rPr>
+      </w:pPr>
+      <w:r>
+        <w:rPr>
+          <w:lang w:val="en-US"/>
+        </w:rPr>
+        <w:t>And there was a certain beggar named Lazarus, which was laid at his gate, full of sores,</w:t>
+      </w:r>
+    </w:p>
+    <w:p>
+      <w:pPr>
+        <w:pStyle w:val="ListParagraph"/>
+        <w:numPr>
+          <w:ilvl w:val="0"/>
+          <w:numId w:val="16"/>
+        </w:numPr>
+        <w:rPr>
+          <w:lang w:val="en-US"/>
+        </w:rPr>
+      </w:pPr>
+      <w:r>
+        <w:rPr>
+          <w:lang w:val="en-US"/>
+        </w:rPr>
+        <w:t xml:space="preserve">And desiring to be fed with the crumbs which fell from the rich man’s table: </w:t>
+      </w:r>
+      <w:proofErr w:type="gramStart"/>
+      <w:r>
+        <w:rPr>
+          <w:lang w:val="en-US"/>
+        </w:rPr>
+        <w:t>moreover</w:t>
+      </w:r>
+      <w:proofErr w:type="gramEnd"/>
+      <w:r>
+        <w:rPr>
+          <w:lang w:val="en-US"/>
+        </w:rPr>
+        <w:t xml:space="preserve"> the dogs came and licked his sores.</w:t>
+      </w:r>
+    </w:p>
+    <w:p>
+      <w:pPr>
+        <w:pStyle w:val="ListParagraph"/>
+        <w:numPr>
+          <w:ilvl w:val="0"/>
+          <w:numId w:val="16"/>
+        </w:numPr>
+        <w:rPr>
+          <w:lang w:val="en-US"/>
+        </w:rPr>
+      </w:pPr>
+      <w:r>
+        <w:rPr>
+          <w:lang w:val="en-US"/>
+        </w:rPr>
+        <w:t>And it came to pass, that the beggar died, and was carried by the angels into Abraham’s bosom: the rich man also died, and was buried;</w:t>
+      </w:r>
+    </w:p>
+    <w:p>
+      <w:pPr>
+        <w:pStyle w:val="ListParagraph"/>
+        <w:numPr>
+          <w:ilvl w:val="0"/>
+          <w:numId w:val="16"/>
+        </w:numPr>
+        <w:rPr>
+          <w:lang w:val="en-US"/>
+        </w:rPr>
+      </w:pPr>
+      <w:r>
+        <w:rPr>
+          <w:lang w:val="en-US"/>
+        </w:rPr>
+        <w:t xml:space="preserve">And in hell he </w:t>
+      </w:r>
+      <w:proofErr w:type="gramStart"/>
+      <w:r>
+        <w:rPr>
+          <w:lang w:val="en-US"/>
+        </w:rPr>
+        <w:t>lift</w:t>
+      </w:r>
+      <w:proofErr w:type="gramEnd"/>
+      <w:r>
+        <w:rPr>
+          <w:lang w:val="en-US"/>
+        </w:rPr>
+        <w:t xml:space="preserve"> up his eyes, being in torments, and </w:t>
+      </w:r>
+      <w:proofErr w:type="spellStart"/>
+      <w:r>
+        <w:rPr>
+          <w:lang w:val="en-US"/>
+        </w:rPr>
+        <w:t>seeth</w:t>
+      </w:r>
+      <w:proofErr w:type="spellEnd"/>
+      <w:r>
+        <w:rPr>
+          <w:lang w:val="en-US"/>
+        </w:rPr>
+        <w:t xml:space="preserve"> Abraham afar off, and Lazarus in his bosom.</w:t>
+      </w:r>
+    </w:p>
+    <w:p>
+      <w:pPr>
+        <w:pStyle w:val="ListParagraph"/>
+        <w:numPr>
+          <w:ilvl w:val="0"/>
+          <w:numId w:val="16"/>
+        </w:numPr>
+        <w:rPr>
+          <w:lang w:val="en-US"/>
+        </w:rPr>
+      </w:pPr>
+      <w:r>
+        <w:rPr>
+          <w:lang w:val="en-US"/>
+        </w:rPr>
+        <w:lastRenderedPageBreak/>
+        <w:t>And he cried and said, Father Abraham, have mercy on me, and send Lazarus, that he may dip the tip of his finger in water, and cool my tongue; for I am tormented in this flame.</w:t>
+      </w:r>
+    </w:p>
+    <w:p>
+      <w:pPr>
+        <w:pStyle w:val="ListParagraph"/>
+        <w:numPr>
+          <w:ilvl w:val="0"/>
+          <w:numId w:val="16"/>
+        </w:numPr>
+        <w:rPr>
+          <w:lang w:val="en-US"/>
+        </w:rPr>
+      </w:pPr>
+      <w:r>
+        <w:rPr>
+          <w:lang w:val="en-US"/>
+        </w:rPr>
+        <w:t xml:space="preserve">But Abraham said, Son, remember that thou in thy lifetime </w:t>
+      </w:r>
+      <w:proofErr w:type="spellStart"/>
+      <w:r>
+        <w:rPr>
+          <w:lang w:val="en-US"/>
+        </w:rPr>
+        <w:t>receivedst</w:t>
+      </w:r>
+      <w:proofErr w:type="spellEnd"/>
+      <w:r>
+        <w:rPr>
+          <w:lang w:val="en-US"/>
+        </w:rPr>
+        <w:t xml:space="preserve"> thy good things, and likewise Lazarus evil things: but now he is comforted, and thou art tormented.</w:t>
+      </w:r>
+    </w:p>
+    <w:p>
+      <w:pPr>
+        <w:pStyle w:val="ListParagraph"/>
+        <w:numPr>
+          <w:ilvl w:val="0"/>
+          <w:numId w:val="16"/>
+        </w:numPr>
+        <w:rPr>
+          <w:lang w:val="en-US"/>
+        </w:rPr>
+      </w:pPr>
+      <w:r>
+        <w:rPr>
+          <w:lang w:val="en-US"/>
+        </w:rPr>
+        <w:t>And beside all this, between us and you there is a great gulf fixed: so that they which would pass from hence to you cannot; neither can they pass to us, that would come from thence.</w:t>
+      </w:r>
+    </w:p>
+    <w:p>
+      <w:pPr>
+        <w:pStyle w:val="ListParagraph"/>
+        <w:numPr>
+          <w:ilvl w:val="0"/>
+          <w:numId w:val="16"/>
+        </w:numPr>
+        <w:rPr>
+          <w:lang w:val="en-US"/>
+        </w:rPr>
+      </w:pPr>
+      <w:r>
+        <w:rPr>
+          <w:lang w:val="en-US"/>
+        </w:rPr>
+        <w:t xml:space="preserve">Then he said, I pray thee therefore, father, that thou </w:t>
+      </w:r>
+      <w:proofErr w:type="spellStart"/>
+      <w:r>
+        <w:rPr>
+          <w:lang w:val="en-US"/>
+        </w:rPr>
+        <w:t>wouldest</w:t>
+      </w:r>
+      <w:proofErr w:type="spellEnd"/>
+      <w:r>
+        <w:rPr>
+          <w:lang w:val="en-US"/>
+        </w:rPr>
+        <w:t xml:space="preserve"> send him to my father’s house:</w:t>
+      </w:r>
+    </w:p>
+    <w:p>
+      <w:pPr>
+        <w:pStyle w:val="ListParagraph"/>
+        <w:numPr>
+          <w:ilvl w:val="0"/>
+          <w:numId w:val="16"/>
+        </w:numPr>
+        <w:rPr>
+          <w:lang w:val="en-US"/>
+        </w:rPr>
+      </w:pPr>
+      <w:r>
+        <w:rPr>
+          <w:lang w:val="en-US"/>
+        </w:rPr>
+        <w:t>For I have five brethren; that he may testify unto them, lest they also come into this place of torment.</w:t>
+      </w:r>
+    </w:p>
+    <w:p>
+      <w:pPr>
+        <w:pStyle w:val="ListParagraph"/>
+        <w:numPr>
+          <w:ilvl w:val="0"/>
+          <w:numId w:val="16"/>
+        </w:numPr>
+        <w:rPr>
+          <w:lang w:val="en-US"/>
+        </w:rPr>
+      </w:pPr>
+      <w:r>
+        <w:rPr>
+          <w:lang w:val="en-US"/>
+        </w:rPr>
+        <w:t xml:space="preserve">Abraham saith unto him, </w:t>
+      </w:r>
+      <w:proofErr w:type="gramStart"/>
+      <w:r>
+        <w:rPr>
+          <w:lang w:val="en-US"/>
+        </w:rPr>
+        <w:t>They</w:t>
+      </w:r>
+      <w:proofErr w:type="gramEnd"/>
+      <w:r>
+        <w:rPr>
+          <w:lang w:val="en-US"/>
+        </w:rPr>
+        <w:t xml:space="preserve"> have Moses and the prophets; let them hear them.</w:t>
+      </w:r>
+    </w:p>
+    <w:p>
+      <w:pPr>
+        <w:pStyle w:val="ListParagraph"/>
+        <w:numPr>
+          <w:ilvl w:val="0"/>
+          <w:numId w:val="16"/>
+        </w:numPr>
+        <w:rPr>
+          <w:lang w:val="en-US"/>
+        </w:rPr>
+      </w:pPr>
+      <w:r>
+        <w:rPr>
+          <w:lang w:val="en-US"/>
+        </w:rPr>
+        <w:t>And he said, Nay, father Abraham: but if one went unto them from the dead, they will repent.</w:t>
+      </w:r>
+    </w:p>
+    <w:p>
+      <w:pPr>
+        <w:pStyle w:val="ListParagraph"/>
+        <w:numPr>
+          <w:ilvl w:val="0"/>
+          <w:numId w:val="16"/>
+        </w:numPr>
+        <w:rPr>
+          <w:lang w:val="en-US"/>
+        </w:rPr>
+      </w:pPr>
+      <w:r>
+        <w:rPr>
+          <w:lang w:val="en-US"/>
+        </w:rPr>
+        <w:t xml:space="preserve">And he said unto him, </w:t>
+      </w:r>
+      <w:proofErr w:type="gramStart"/>
+      <w:r>
+        <w:rPr>
+          <w:lang w:val="en-US"/>
+        </w:rPr>
+        <w:t>If</w:t>
+      </w:r>
+      <w:proofErr w:type="gramEnd"/>
+      <w:r>
+        <w:rPr>
+          <w:lang w:val="en-US"/>
+        </w:rPr>
+        <w:t xml:space="preserve"> they hear not Moses and the prophets, neither will they be persuaded, though one rose from the dead.</w:t>
+      </w:r>
+    </w:p>
+    <w:p>
+      <w:pPr>
+        <w:rPr>
+          <w:lang w:val="en-US"/>
+        </w:rPr>
+      </w:pPr>
+    </w:p>
+    <w:p>
+      <w:pPr>
+        <w:rPr>
+          <w:lang w:val="en-US"/>
+        </w:rPr>
+      </w:pPr>
+      <w:r>
+        <w:rPr>
+          <w:lang w:val="en-US"/>
+        </w:rPr>
+        <w:t>Luke Ch17</w:t>
+      </w:r>
+    </w:p>
+    <w:p>
+      <w:pPr>
+        <w:rPr>
+          <w:lang w:val="en-US"/>
+        </w:rPr>
+      </w:pPr>
+    </w:p>
+    <w:p>
+      <w:pPr>
+        <w:pStyle w:val="ListParagraph"/>
+        <w:numPr>
+          <w:ilvl w:val="0"/>
+          <w:numId w:val="17"/>
+        </w:numPr>
+        <w:rPr>
+          <w:lang w:val="en-US"/>
+        </w:rPr>
+      </w:pPr>
+      <w:r>
+        <w:rPr>
+          <w:lang w:val="en-US"/>
+        </w:rPr>
+        <w:t xml:space="preserve">Then said he unto the disciples, </w:t>
+      </w:r>
+      <w:proofErr w:type="gramStart"/>
+      <w:r>
+        <w:rPr>
+          <w:lang w:val="en-US"/>
+        </w:rPr>
+        <w:t>It</w:t>
+      </w:r>
+      <w:proofErr w:type="gramEnd"/>
+      <w:r>
+        <w:rPr>
+          <w:lang w:val="en-US"/>
+        </w:rPr>
+        <w:t xml:space="preserve"> is impossible but that offences will come: but woe unto him, through whom they come!</w:t>
+      </w:r>
+    </w:p>
+    <w:p>
+      <w:pPr>
+        <w:pStyle w:val="ListParagraph"/>
+        <w:numPr>
+          <w:ilvl w:val="0"/>
+          <w:numId w:val="17"/>
+        </w:numPr>
+        <w:rPr>
+          <w:lang w:val="en-US"/>
+        </w:rPr>
+      </w:pPr>
+      <w:r>
+        <w:rPr>
+          <w:lang w:val="en-US"/>
+        </w:rPr>
+        <w:t xml:space="preserve">It </w:t>
+      </w:r>
+      <w:proofErr w:type="gramStart"/>
+      <w:r>
+        <w:rPr>
+          <w:lang w:val="en-US"/>
+        </w:rPr>
+        <w:t>were</w:t>
+      </w:r>
+      <w:proofErr w:type="gramEnd"/>
+      <w:r>
+        <w:rPr>
+          <w:lang w:val="en-US"/>
+        </w:rPr>
+        <w:t xml:space="preserve"> better for him that a millstone were hanged about his neck, and he cast into the sea, than that he should offend on of these little ones.</w:t>
+      </w:r>
+    </w:p>
+    <w:p>
+      <w:pPr>
+        <w:pStyle w:val="ListParagraph"/>
+        <w:numPr>
+          <w:ilvl w:val="0"/>
+          <w:numId w:val="17"/>
+        </w:numPr>
+        <w:rPr>
+          <w:lang w:val="en-US"/>
+        </w:rPr>
+      </w:pPr>
+      <w:r>
+        <w:rPr>
+          <w:lang w:val="en-US"/>
+        </w:rPr>
+        <w:t xml:space="preserve">Take heed to yourselves: If thy brother trespass against thee, rebuke him; and if he </w:t>
+      </w:r>
+      <w:proofErr w:type="gramStart"/>
+      <w:r>
+        <w:rPr>
+          <w:lang w:val="en-US"/>
+        </w:rPr>
+        <w:t>repent</w:t>
+      </w:r>
+      <w:proofErr w:type="gramEnd"/>
+      <w:r>
+        <w:rPr>
+          <w:lang w:val="en-US"/>
+        </w:rPr>
+        <w:t>, forgive him.</w:t>
+      </w:r>
+    </w:p>
+    <w:p>
+      <w:pPr>
+        <w:pStyle w:val="ListParagraph"/>
+        <w:numPr>
+          <w:ilvl w:val="0"/>
+          <w:numId w:val="17"/>
+        </w:numPr>
+        <w:rPr>
+          <w:lang w:val="en-US"/>
+        </w:rPr>
+      </w:pPr>
+      <w:r>
+        <w:rPr>
+          <w:lang w:val="en-US"/>
+        </w:rPr>
+        <w:t xml:space="preserve">And if he </w:t>
+      </w:r>
+      <w:proofErr w:type="gramStart"/>
+      <w:r>
+        <w:rPr>
+          <w:lang w:val="en-US"/>
+        </w:rPr>
+        <w:t>trespass</w:t>
+      </w:r>
+      <w:proofErr w:type="gramEnd"/>
+      <w:r>
+        <w:rPr>
+          <w:lang w:val="en-US"/>
+        </w:rPr>
+        <w:t xml:space="preserve"> against thee seven times in a day, and seven times in a day turn again to thee, saying, I repent; thou shalt forgive him.</w:t>
+      </w:r>
+    </w:p>
+    <w:p>
+      <w:pPr>
+        <w:pStyle w:val="ListParagraph"/>
+        <w:numPr>
+          <w:ilvl w:val="0"/>
+          <w:numId w:val="17"/>
+        </w:numPr>
+        <w:rPr>
+          <w:lang w:val="en-US"/>
+        </w:rPr>
+      </w:pPr>
+      <w:r>
+        <w:rPr>
+          <w:lang w:val="en-US"/>
+        </w:rPr>
+        <w:t>And the apostles said unto the Lord, Increase our faith.</w:t>
+      </w:r>
+    </w:p>
+    <w:p>
+      <w:pPr>
+        <w:pStyle w:val="ListParagraph"/>
+        <w:numPr>
+          <w:ilvl w:val="0"/>
+          <w:numId w:val="17"/>
+        </w:numPr>
+        <w:rPr>
+          <w:lang w:val="en-US"/>
+        </w:rPr>
+      </w:pPr>
+      <w:r>
+        <w:rPr>
+          <w:lang w:val="en-US"/>
+        </w:rPr>
+        <w:t xml:space="preserve">And the Lord said, </w:t>
+      </w:r>
+      <w:proofErr w:type="gramStart"/>
+      <w:r>
+        <w:rPr>
+          <w:lang w:val="en-US"/>
+        </w:rPr>
+        <w:t>If</w:t>
+      </w:r>
+      <w:proofErr w:type="gramEnd"/>
+      <w:r>
+        <w:rPr>
+          <w:lang w:val="en-US"/>
+        </w:rPr>
+        <w:t xml:space="preserve"> ye had faith as a grain of mustard seed, ye might say unto this </w:t>
+      </w:r>
+      <w:proofErr w:type="spellStart"/>
+      <w:r>
+        <w:rPr>
+          <w:lang w:val="en-US"/>
+        </w:rPr>
+        <w:t>sycamine</w:t>
+      </w:r>
+      <w:proofErr w:type="spellEnd"/>
+      <w:r>
+        <w:rPr>
+          <w:lang w:val="en-US"/>
+        </w:rPr>
+        <w:t xml:space="preserve"> tree, Be thou plucked up by the root, and be thou planted in the sea; and it should obey you.</w:t>
+      </w:r>
+    </w:p>
+    <w:p>
+      <w:pPr>
+        <w:pStyle w:val="ListParagraph"/>
+        <w:numPr>
+          <w:ilvl w:val="0"/>
+          <w:numId w:val="17"/>
+        </w:numPr>
+        <w:rPr>
+          <w:lang w:val="en-US"/>
+        </w:rPr>
+      </w:pPr>
+      <w:r>
+        <w:rPr>
+          <w:lang w:val="en-US"/>
+        </w:rPr>
+        <w:t>But which of you, having a servant plowing of feeding cattle, will say unto him by and by, when he is come from the field, Go and sit down to meat?</w:t>
+      </w:r>
+    </w:p>
+    <w:p>
+      <w:pPr>
+        <w:pStyle w:val="ListParagraph"/>
+        <w:numPr>
+          <w:ilvl w:val="0"/>
+          <w:numId w:val="17"/>
+        </w:numPr>
+        <w:rPr>
+          <w:lang w:val="en-US"/>
+        </w:rPr>
+      </w:pPr>
+      <w:r>
+        <w:rPr>
+          <w:lang w:val="en-US"/>
+        </w:rPr>
+        <w:t xml:space="preserve">And will not rather say unto him, </w:t>
+      </w:r>
+      <w:proofErr w:type="gramStart"/>
+      <w:r>
+        <w:rPr>
+          <w:lang w:val="en-US"/>
+        </w:rPr>
+        <w:t>Make</w:t>
+      </w:r>
+      <w:proofErr w:type="gramEnd"/>
+      <w:r>
+        <w:rPr>
+          <w:lang w:val="en-US"/>
+        </w:rPr>
+        <w:t xml:space="preserve"> ready wherewith I may sup, and gird thyself, and serve me, till I have eaten and drunken; and afterward thou shalt eat and drink?</w:t>
+      </w:r>
+    </w:p>
+    <w:p>
+      <w:pPr>
+        <w:pStyle w:val="ListParagraph"/>
+        <w:numPr>
+          <w:ilvl w:val="0"/>
+          <w:numId w:val="17"/>
+        </w:numPr>
+        <w:rPr>
+          <w:lang w:val="en-US"/>
+        </w:rPr>
+      </w:pPr>
+      <w:r>
+        <w:rPr>
+          <w:lang w:val="en-US"/>
+        </w:rPr>
+        <w:t xml:space="preserve">Doth he </w:t>
+      </w:r>
+      <w:proofErr w:type="gramStart"/>
+      <w:r>
+        <w:rPr>
+          <w:lang w:val="en-US"/>
+        </w:rPr>
+        <w:t>thank</w:t>
+      </w:r>
+      <w:proofErr w:type="gramEnd"/>
+      <w:r>
+        <w:rPr>
+          <w:lang w:val="en-US"/>
+        </w:rPr>
+        <w:t xml:space="preserve"> that servant because he did the things that were commanded him? I </w:t>
+      </w:r>
+      <w:proofErr w:type="spellStart"/>
+      <w:r>
+        <w:rPr>
+          <w:lang w:val="en-US"/>
+        </w:rPr>
+        <w:t>trow</w:t>
+      </w:r>
+      <w:proofErr w:type="spellEnd"/>
+      <w:r>
+        <w:rPr>
+          <w:lang w:val="en-US"/>
+        </w:rPr>
+        <w:t xml:space="preserve"> not.</w:t>
+      </w:r>
+    </w:p>
+    <w:p>
+      <w:pPr>
+        <w:pStyle w:val="ListParagraph"/>
+        <w:numPr>
+          <w:ilvl w:val="0"/>
+          <w:numId w:val="17"/>
+        </w:numPr>
+        <w:rPr>
+          <w:lang w:val="en-US"/>
+        </w:rPr>
+      </w:pPr>
+      <w:r>
+        <w:rPr>
+          <w:lang w:val="en-US"/>
+        </w:rPr>
+        <w:t xml:space="preserve">So </w:t>
+      </w:r>
+      <w:proofErr w:type="gramStart"/>
+      <w:r>
+        <w:rPr>
+          <w:lang w:val="en-US"/>
+        </w:rPr>
+        <w:t>likewise</w:t>
+      </w:r>
+      <w:proofErr w:type="gramEnd"/>
+      <w:r>
+        <w:rPr>
+          <w:lang w:val="en-US"/>
+        </w:rPr>
+        <w:t xml:space="preserve"> ye, when ye shall have done all those things which are commanded you, say, We are unprofitable servants: we have done that which was out duty to do.</w:t>
+      </w:r>
+    </w:p>
+    <w:p>
+      <w:pPr>
+        <w:pStyle w:val="ListParagraph"/>
+        <w:numPr>
+          <w:ilvl w:val="0"/>
+          <w:numId w:val="17"/>
+        </w:numPr>
+        <w:rPr>
+          <w:lang w:val="en-US"/>
+        </w:rPr>
+      </w:pPr>
+      <w:r>
+        <w:rPr>
+          <w:lang w:val="en-US"/>
+        </w:rPr>
+        <w:t>And it came to pass, as he went to Jerusalem, that he passed through the midst of Samaria and Galilee.</w:t>
+      </w:r>
+    </w:p>
+    <w:p>
+      <w:pPr>
+        <w:pStyle w:val="ListParagraph"/>
+        <w:numPr>
+          <w:ilvl w:val="0"/>
+          <w:numId w:val="17"/>
+        </w:numPr>
+        <w:rPr>
+          <w:lang w:val="en-US"/>
+        </w:rPr>
+      </w:pPr>
+      <w:r>
+        <w:rPr>
+          <w:lang w:val="en-US"/>
+        </w:rPr>
+        <w:t>And as he entered into a certain village, there met him ten men that were lepers, which stood afar off:</w:t>
+      </w:r>
+    </w:p>
+    <w:p>
+      <w:pPr>
+        <w:pStyle w:val="ListParagraph"/>
+        <w:numPr>
+          <w:ilvl w:val="0"/>
+          <w:numId w:val="17"/>
+        </w:numPr>
+        <w:rPr>
+          <w:lang w:val="en-US"/>
+        </w:rPr>
+      </w:pPr>
+      <w:r>
+        <w:rPr>
+          <w:lang w:val="en-US"/>
+        </w:rPr>
+        <w:t>And they lifted up their voices, and said, Jesus, Master, have mercy on us.</w:t>
+      </w:r>
+    </w:p>
+    <w:p>
+      <w:pPr>
+        <w:pStyle w:val="ListParagraph"/>
+        <w:numPr>
+          <w:ilvl w:val="0"/>
+          <w:numId w:val="17"/>
+        </w:numPr>
+        <w:rPr>
+          <w:lang w:val="en-US"/>
+        </w:rPr>
+      </w:pPr>
+      <w:r>
+        <w:rPr>
+          <w:lang w:val="en-US"/>
+        </w:rPr>
+        <w:lastRenderedPageBreak/>
+        <w:t>And when he saw them, he said unto them, Go shew yourselves unto the priests. And it came to pass, that, as they went, they went cleansed.</w:t>
+      </w:r>
+    </w:p>
+    <w:p>
+      <w:pPr>
+        <w:pStyle w:val="ListParagraph"/>
+        <w:numPr>
+          <w:ilvl w:val="0"/>
+          <w:numId w:val="17"/>
+        </w:numPr>
+        <w:rPr>
+          <w:lang w:val="en-US"/>
+        </w:rPr>
+      </w:pPr>
+      <w:r>
+        <w:rPr>
+          <w:lang w:val="en-US"/>
+        </w:rPr>
+        <w:t>And one of them, when he saw that he was healed, turned back, and with a loud voice glorified God,</w:t>
+      </w:r>
+    </w:p>
+    <w:p>
+      <w:pPr>
+        <w:pStyle w:val="ListParagraph"/>
+        <w:numPr>
+          <w:ilvl w:val="0"/>
+          <w:numId w:val="17"/>
+        </w:numPr>
+        <w:rPr>
+          <w:lang w:val="en-US"/>
+        </w:rPr>
+      </w:pPr>
+      <w:r>
+        <w:rPr>
+          <w:lang w:val="en-US"/>
+        </w:rPr>
+        <w:t>And fell down on his face at his feet, giving him thanks: and he was a Samaritan.</w:t>
+      </w:r>
+    </w:p>
+    <w:p>
+      <w:pPr>
+        <w:pStyle w:val="ListParagraph"/>
+        <w:numPr>
+          <w:ilvl w:val="0"/>
+          <w:numId w:val="17"/>
+        </w:numPr>
+        <w:rPr>
+          <w:lang w:val="en-US"/>
+        </w:rPr>
+      </w:pPr>
+      <w:r>
+        <w:rPr>
+          <w:lang w:val="en-US"/>
+        </w:rPr>
+        <w:t xml:space="preserve">And Jesus answering said, </w:t>
+      </w:r>
+      <w:proofErr w:type="gramStart"/>
+      <w:r>
+        <w:rPr>
+          <w:lang w:val="en-US"/>
+        </w:rPr>
+        <w:t>Were</w:t>
+      </w:r>
+      <w:proofErr w:type="gramEnd"/>
+      <w:r>
+        <w:rPr>
+          <w:lang w:val="en-US"/>
+        </w:rPr>
+        <w:t xml:space="preserve"> there not ten cleansed? but where are the nine?</w:t>
+      </w:r>
+    </w:p>
+    <w:p>
+      <w:pPr>
+        <w:pStyle w:val="ListParagraph"/>
+        <w:numPr>
+          <w:ilvl w:val="0"/>
+          <w:numId w:val="17"/>
+        </w:numPr>
+        <w:rPr>
+          <w:lang w:val="en-US"/>
+        </w:rPr>
+      </w:pPr>
+      <w:r>
+        <w:rPr>
+          <w:lang w:val="en-US"/>
+        </w:rPr>
+        <w:t>There are not found that returned to give glory to God, save this stranger.</w:t>
+      </w:r>
+    </w:p>
+    <w:p>
+      <w:pPr>
+        <w:pStyle w:val="ListParagraph"/>
+        <w:numPr>
+          <w:ilvl w:val="0"/>
+          <w:numId w:val="17"/>
+        </w:numPr>
+        <w:rPr>
+          <w:lang w:val="en-US"/>
+        </w:rPr>
+      </w:pPr>
+      <w:r>
+        <w:rPr>
+          <w:lang w:val="en-US"/>
+        </w:rPr>
+        <w:t>And he said unto him, Arise, go thy way: thy faith hath made thee whole.</w:t>
+      </w:r>
+    </w:p>
+    <w:p>
+      <w:pPr>
+        <w:pStyle w:val="ListParagraph"/>
+        <w:numPr>
+          <w:ilvl w:val="0"/>
+          <w:numId w:val="17"/>
+        </w:numPr>
+        <w:rPr>
+          <w:lang w:val="en-US"/>
+        </w:rPr>
+      </w:pPr>
+      <w:r>
+        <w:rPr>
+          <w:lang w:val="en-US"/>
+        </w:rPr>
+        <w:t>And when he was demanded of the Pharisees, when the kingdom of God should come, he answered them and said, The kingdom of God cometh not with observation:</w:t>
+      </w:r>
+    </w:p>
+    <w:p>
+      <w:pPr>
+        <w:pStyle w:val="ListParagraph"/>
+        <w:numPr>
+          <w:ilvl w:val="0"/>
+          <w:numId w:val="17"/>
+        </w:numPr>
+        <w:rPr>
+          <w:lang w:val="en-US"/>
+        </w:rPr>
+      </w:pPr>
+      <w:r>
+        <w:rPr>
+          <w:lang w:val="en-US"/>
+        </w:rPr>
+        <w:t xml:space="preserve">Neither shall they say, </w:t>
+      </w:r>
+      <w:proofErr w:type="gramStart"/>
+      <w:r>
+        <w:rPr>
+          <w:lang w:val="en-US"/>
+        </w:rPr>
+        <w:t>Lo</w:t>
+      </w:r>
+      <w:proofErr w:type="gramEnd"/>
+      <w:r>
+        <w:rPr>
+          <w:lang w:val="en-US"/>
+        </w:rPr>
+        <w:t xml:space="preserve"> here! or, lo there! for, behold, the kingdom of God is within you.</w:t>
+      </w:r>
+    </w:p>
+    <w:p>
+      <w:pPr>
+        <w:pStyle w:val="ListParagraph"/>
+        <w:numPr>
+          <w:ilvl w:val="0"/>
+          <w:numId w:val="17"/>
+        </w:numPr>
+        <w:rPr>
+          <w:lang w:val="en-US"/>
+        </w:rPr>
+      </w:pPr>
+      <w:r>
+        <w:rPr>
+          <w:lang w:val="en-US"/>
+        </w:rPr>
+        <w:t xml:space="preserve">And he said unto the disciples, </w:t>
+      </w:r>
+      <w:proofErr w:type="gramStart"/>
+      <w:r>
+        <w:rPr>
+          <w:lang w:val="en-US"/>
+        </w:rPr>
+        <w:t>The</w:t>
+      </w:r>
+      <w:proofErr w:type="gramEnd"/>
+      <w:r>
+        <w:rPr>
+          <w:lang w:val="en-US"/>
+        </w:rPr>
+        <w:t xml:space="preserve"> days will come, when ye shall desire to see one of the days of the Son of man, and ye shall not see it.</w:t>
+      </w:r>
+    </w:p>
+    <w:p>
+      <w:pPr>
+        <w:pStyle w:val="ListParagraph"/>
+        <w:numPr>
+          <w:ilvl w:val="0"/>
+          <w:numId w:val="17"/>
+        </w:numPr>
+        <w:rPr>
+          <w:lang w:val="en-US"/>
+        </w:rPr>
+      </w:pPr>
+      <w:r>
+        <w:rPr>
+          <w:lang w:val="en-US"/>
+        </w:rPr>
+        <w:t xml:space="preserve">And they shall say to you, </w:t>
+      </w:r>
+      <w:proofErr w:type="gramStart"/>
+      <w:r>
+        <w:rPr>
+          <w:lang w:val="en-US"/>
+        </w:rPr>
+        <w:t>See</w:t>
+      </w:r>
+      <w:proofErr w:type="gramEnd"/>
+      <w:r>
+        <w:rPr>
+          <w:lang w:val="en-US"/>
+        </w:rPr>
+        <w:t xml:space="preserve"> here; or, see there: go not after them, nor follow them.</w:t>
+      </w:r>
+    </w:p>
+    <w:p>
+      <w:pPr>
+        <w:pStyle w:val="ListParagraph"/>
+        <w:numPr>
+          <w:ilvl w:val="0"/>
+          <w:numId w:val="17"/>
+        </w:numPr>
+        <w:rPr>
+          <w:lang w:val="en-US"/>
+        </w:rPr>
+      </w:pPr>
+      <w:r>
+        <w:rPr>
+          <w:lang w:val="en-US"/>
+        </w:rPr>
+        <w:t xml:space="preserve">For as the lightning, that </w:t>
+      </w:r>
+      <w:proofErr w:type="spellStart"/>
+      <w:r>
+        <w:rPr>
+          <w:lang w:val="en-US"/>
+        </w:rPr>
+        <w:t>lighteneth</w:t>
+      </w:r>
+      <w:proofErr w:type="spellEnd"/>
+      <w:r>
+        <w:rPr>
+          <w:lang w:val="en-US"/>
+        </w:rPr>
+        <w:t xml:space="preserve"> out of the one part under heaven, shineth unto the other part under heaven; </w:t>
+      </w:r>
+      <w:proofErr w:type="gramStart"/>
+      <w:r>
+        <w:rPr>
+          <w:lang w:val="en-US"/>
+        </w:rPr>
+        <w:t>so</w:t>
+      </w:r>
+      <w:proofErr w:type="gramEnd"/>
+      <w:r>
+        <w:rPr>
+          <w:lang w:val="en-US"/>
+        </w:rPr>
+        <w:t xml:space="preserve"> shall also the Son of man be in his day.</w:t>
+      </w:r>
+    </w:p>
+    <w:p>
+      <w:pPr>
+        <w:pStyle w:val="ListParagraph"/>
+        <w:numPr>
+          <w:ilvl w:val="0"/>
+          <w:numId w:val="17"/>
+        </w:numPr>
+        <w:rPr>
+          <w:lang w:val="en-US"/>
+        </w:rPr>
+      </w:pPr>
+      <w:r>
+        <w:rPr>
+          <w:lang w:val="en-US"/>
+        </w:rPr>
+        <w:t xml:space="preserve">But first must he suffer many </w:t>
+      </w:r>
+      <w:proofErr w:type="gramStart"/>
+      <w:r>
+        <w:rPr>
+          <w:lang w:val="en-US"/>
+        </w:rPr>
+        <w:t>things, and</w:t>
+      </w:r>
+      <w:proofErr w:type="gramEnd"/>
+      <w:r>
+        <w:rPr>
+          <w:lang w:val="en-US"/>
+        </w:rPr>
+        <w:t xml:space="preserve"> be rejected of this generation.</w:t>
+      </w:r>
+    </w:p>
+    <w:p>
+      <w:pPr>
+        <w:pStyle w:val="ListParagraph"/>
+        <w:numPr>
+          <w:ilvl w:val="0"/>
+          <w:numId w:val="17"/>
+        </w:numPr>
+        <w:rPr>
+          <w:lang w:val="en-US"/>
+        </w:rPr>
+      </w:pPr>
+      <w:r>
+        <w:rPr>
+          <w:lang w:val="en-US"/>
+        </w:rPr>
+        <w:t>And as it was in the days of Now, so shall it be also in the days of the Son of man.</w:t>
+      </w:r>
+    </w:p>
+    <w:p>
+      <w:pPr>
+        <w:pStyle w:val="ListParagraph"/>
+        <w:numPr>
+          <w:ilvl w:val="0"/>
+          <w:numId w:val="17"/>
+        </w:numPr>
+        <w:rPr>
+          <w:lang w:val="en-US"/>
+        </w:rPr>
+      </w:pPr>
+      <w:r>
+        <w:rPr>
+          <w:lang w:val="en-US"/>
+        </w:rPr>
+        <w:t>They did eat, they drank, they married wives, they were given in marriage, until the day that Noah entered into the ark, and the flood came, and destroyed them all.</w:t>
+      </w:r>
+    </w:p>
+    <w:p>
+      <w:pPr>
+        <w:pStyle w:val="ListParagraph"/>
+        <w:numPr>
+          <w:ilvl w:val="0"/>
+          <w:numId w:val="17"/>
+        </w:numPr>
+        <w:rPr>
+          <w:lang w:val="en-US"/>
+        </w:rPr>
+      </w:pPr>
+      <w:proofErr w:type="gramStart"/>
+      <w:r>
+        <w:rPr>
+          <w:lang w:val="en-US"/>
+        </w:rPr>
+        <w:t>Likewise</w:t>
+      </w:r>
+      <w:proofErr w:type="gramEnd"/>
+      <w:r>
+        <w:rPr>
+          <w:lang w:val="en-US"/>
+        </w:rPr>
+        <w:t xml:space="preserve"> also as it was in the days of Lot; they did eat, they drank, they bought, they sold, they planted, they </w:t>
+      </w:r>
+      <w:proofErr w:type="spellStart"/>
+      <w:r>
+        <w:rPr>
+          <w:lang w:val="en-US"/>
+        </w:rPr>
+        <w:t>builded</w:t>
+      </w:r>
+      <w:proofErr w:type="spellEnd"/>
+      <w:r>
+        <w:rPr>
+          <w:lang w:val="en-US"/>
+        </w:rPr>
+        <w:t>;</w:t>
+      </w:r>
+    </w:p>
+    <w:p>
+      <w:pPr>
+        <w:pStyle w:val="ListParagraph"/>
+        <w:numPr>
+          <w:ilvl w:val="0"/>
+          <w:numId w:val="17"/>
+        </w:numPr>
+        <w:rPr>
+          <w:lang w:val="en-US"/>
+        </w:rPr>
+      </w:pPr>
+      <w:r>
+        <w:rPr>
+          <w:lang w:val="en-US"/>
+        </w:rPr>
+        <w:t xml:space="preserve">But the same day that Lot went out of Sodom it rained fire and brimstone from </w:t>
+      </w:r>
+      <w:proofErr w:type="gramStart"/>
+      <w:r>
+        <w:rPr>
+          <w:lang w:val="en-US"/>
+        </w:rPr>
+        <w:t>heaven, and</w:t>
+      </w:r>
+      <w:proofErr w:type="gramEnd"/>
+      <w:r>
+        <w:rPr>
+          <w:lang w:val="en-US"/>
+        </w:rPr>
+        <w:t xml:space="preserve"> destroyed them all.</w:t>
+      </w:r>
+    </w:p>
+    <w:p>
+      <w:pPr>
+        <w:pStyle w:val="ListParagraph"/>
+        <w:numPr>
+          <w:ilvl w:val="0"/>
+          <w:numId w:val="17"/>
+        </w:numPr>
+        <w:rPr>
+          <w:lang w:val="en-US"/>
+        </w:rPr>
+      </w:pPr>
+      <w:r>
+        <w:rPr>
+          <w:lang w:val="en-US"/>
+        </w:rPr>
+        <w:t>Even thus shall it be in the day when the Son of man is revealed.</w:t>
+      </w:r>
+    </w:p>
+    <w:p>
+      <w:pPr>
+        <w:pStyle w:val="ListParagraph"/>
+        <w:numPr>
+          <w:ilvl w:val="0"/>
+          <w:numId w:val="17"/>
+        </w:numPr>
+        <w:rPr>
+          <w:lang w:val="en-US"/>
+        </w:rPr>
+      </w:pPr>
+      <w:r>
+        <w:rPr>
+          <w:lang w:val="en-US"/>
+        </w:rPr>
+        <w:t>In that day, he which shall be upon the housetop, and his stud in the house, let him not come down to take it away: and he that is in the field, let him likewise not return back.</w:t>
+      </w:r>
+    </w:p>
+    <w:p>
+      <w:pPr>
+        <w:pStyle w:val="ListParagraph"/>
+        <w:numPr>
+          <w:ilvl w:val="0"/>
+          <w:numId w:val="17"/>
+        </w:numPr>
+        <w:rPr>
+          <w:lang w:val="en-US"/>
+        </w:rPr>
+      </w:pPr>
+      <w:r>
+        <w:rPr>
+          <w:lang w:val="en-US"/>
+        </w:rPr>
+        <w:t>Remember Lot’s wife.</w:t>
+      </w:r>
+    </w:p>
+    <w:p>
+      <w:pPr>
+        <w:pStyle w:val="ListParagraph"/>
+        <w:numPr>
+          <w:ilvl w:val="0"/>
+          <w:numId w:val="17"/>
+        </w:numPr>
+        <w:rPr>
+          <w:lang w:val="en-US"/>
+        </w:rPr>
+      </w:pPr>
+      <w:r>
+        <w:rPr>
+          <w:lang w:val="en-US"/>
+        </w:rPr>
+        <w:t>Whosoever shall seek to save his life shall lost it; and whosoever shall lose his life shall preserve it.</w:t>
+      </w:r>
+    </w:p>
+    <w:p>
+      <w:pPr>
+        <w:pStyle w:val="ListParagraph"/>
+        <w:numPr>
+          <w:ilvl w:val="0"/>
+          <w:numId w:val="17"/>
+        </w:numPr>
+        <w:rPr>
+          <w:lang w:val="en-US"/>
+        </w:rPr>
+      </w:pPr>
+      <w:r>
+        <w:rPr>
+          <w:lang w:val="en-US"/>
+        </w:rPr>
+        <w:t>I tell you, in that night there shall be two men in one bed; the one shall be taken, and the other shall be left.</w:t>
+      </w:r>
+    </w:p>
+    <w:p>
+      <w:pPr>
+        <w:pStyle w:val="ListParagraph"/>
+        <w:numPr>
+          <w:ilvl w:val="0"/>
+          <w:numId w:val="17"/>
+        </w:numPr>
+        <w:rPr>
+          <w:lang w:val="en-US"/>
+        </w:rPr>
+      </w:pPr>
+      <w:r>
+        <w:rPr>
+          <w:lang w:val="en-US"/>
+        </w:rPr>
+        <w:t>Two women shall be grinding together; the one shall be taken, and the other left.</w:t>
+      </w:r>
+    </w:p>
+    <w:p>
+      <w:pPr>
+        <w:pStyle w:val="ListParagraph"/>
+        <w:numPr>
+          <w:ilvl w:val="0"/>
+          <w:numId w:val="17"/>
+        </w:numPr>
+        <w:rPr>
+          <w:lang w:val="en-US"/>
+        </w:rPr>
+      </w:pPr>
+      <w:r>
+        <w:rPr>
+          <w:lang w:val="en-US"/>
+        </w:rPr>
+        <w:t>Two men shall be in the field; the one shall be taken, and the other left.</w:t>
+      </w:r>
+    </w:p>
+    <w:p>
+      <w:pPr>
+        <w:pStyle w:val="ListParagraph"/>
+        <w:numPr>
+          <w:ilvl w:val="0"/>
+          <w:numId w:val="17"/>
+        </w:numPr>
+        <w:rPr>
+          <w:lang w:val="en-US"/>
+        </w:rPr>
+      </w:pPr>
+      <w:r>
+        <w:rPr>
+          <w:lang w:val="en-US"/>
+        </w:rPr>
+        <w:t>And they answered and said unto him, Where, Lord? And he said unto them, Wheresoever the body is, thither will the eagles be gathered together.</w:t>
+      </w:r>
+    </w:p>
+    <w:p>
+      <w:pPr>
+        <w:rPr>
+          <w:lang w:val="en-US"/>
+        </w:rPr>
+      </w:pPr>
+    </w:p>
+    <w:p>
+      <w:pPr>
+        <w:rPr>
+          <w:lang w:val="en-US"/>
+        </w:rPr>
+      </w:pPr>
+      <w:r>
+        <w:rPr>
+          <w:lang w:val="en-US"/>
+        </w:rPr>
+        <w:t>Luke Ch18</w:t>
       </w:r>
       <w:bookmarkStart w:id="0" w:name="_GoBack"/>
       <w:bookmarkEnd w:id="0"/>
@@ -20927,9 +22854,9 @@
     </w:lvl>
   </w:abstractNum>
   <w:abstractNum w:abstractNumId="10" w15:restartNumberingAfterBreak="0">
-    <w:nsid w:val="52967B80"/>
+    <w:nsid w:val="4D37700E"/>
     <w:multiLevelType w:val="hybridMultilevel"/>
-    <w:tmpl w:val="5D6C5F60"/>
+    <w:tmpl w:val="D7488D14"/>
     <w:lvl w:ilvl="0" w:tplc="0809000F">
       <w:start w:val="1"/>
       <w:numFmt w:val="decimal"/>
@@ -21016,9 +22943,9 @@
     </w:lvl>
   </w:abstractNum>
   <w:abstractNum w:abstractNumId="11" w15:restartNumberingAfterBreak="0">
-    <w:nsid w:val="562B054D"/>
+    <w:nsid w:val="52967B80"/>
     <w:multiLevelType w:val="hybridMultilevel"/>
-    <w:tmpl w:val="7DA6B96C"/>
+    <w:tmpl w:val="5D6C5F60"/>
     <w:lvl w:ilvl="0" w:tplc="0809000F">
       <w:start w:val="1"/>
       <w:numFmt w:val="decimal"/>
@@ -21105,9 +23032,9 @@
     </w:lvl>
   </w:abstractNum>
   <w:abstractNum w:abstractNumId="12" w15:restartNumberingAfterBreak="0">
-    <w:nsid w:val="6F892DA0"/>
+    <w:nsid w:val="562B054D"/>
     <w:multiLevelType w:val="hybridMultilevel"/>
-    <w:tmpl w:val="8660B226"/>
+    <w:tmpl w:val="7DA6B96C"/>
     <w:lvl w:ilvl="0" w:tplc="0809000F">
       <w:start w:val="1"/>
       <w:numFmt w:val="decimal"/>
@@ -21194,9 +23121,9 @@
     </w:lvl>
   </w:abstractNum>
   <w:abstractNum w:abstractNumId="13" w15:restartNumberingAfterBreak="0">
-    <w:nsid w:val="707D3A93"/>
+    <w:nsid w:val="562F0DC9"/>
     <w:multiLevelType w:val="hybridMultilevel"/>
-    <w:tmpl w:val="3A8ED504"/>
+    <w:tmpl w:val="63F2B456"/>
     <w:lvl w:ilvl="0" w:tplc="0809000F">
       <w:start w:val="1"/>
       <w:numFmt w:val="decimal"/>
@@ -21283,9 +23210,9 @@
     </w:lvl>
   </w:abstractNum>
   <w:abstractNum w:abstractNumId="14" w15:restartNumberingAfterBreak="0">
-    <w:nsid w:val="7DD7667A"/>
+    <w:nsid w:val="6F892DA0"/>
     <w:multiLevelType w:val="hybridMultilevel"/>
-    <w:tmpl w:val="F7F8AE8A"/>
+    <w:tmpl w:val="8660B226"/>
     <w:lvl w:ilvl="0" w:tplc="0809000F">
       <w:start w:val="1"/>
       <w:numFmt w:val="decimal"/>
@@ -21371,6 +23298,184 @@
       </w:pPr>
     </w:lvl>
   </w:abstractNum>
+  <w:abstractNum w:abstractNumId="15" w15:restartNumberingAfterBreak="0">
+    <w:nsid w:val="707D3A93"/>
+    <w:multiLevelType w:val="hybridMultilevel"/>
+    <w:tmpl w:val="3A8ED504"/>
+    <w:lvl w:ilvl="0" w:tplc="0809000F">
+      <w:start w:val="1"/>
+      <w:numFmt w:val="decimal"/>
+      <w:lvlText w:val="%1."/>
+      <w:lvlJc w:val="left"/>
+      <w:pPr>
+        <w:ind w:left="720" w:hanging="360"/>
+      </w:pPr>
+      <w:rPr>
+        <w:rFonts w:hint="default"/>
+      </w:rPr>
+    </w:lvl>
+    <w:lvl w:ilvl="1" w:tplc="08090019" w:tentative="1">
+      <w:start w:val="1"/>
+      <w:numFmt w:val="lowerLetter"/>
+      <w:lvlText w:val="%2."/>
+      <w:lvlJc w:val="left"/>
+      <w:pPr>
+        <w:ind w:left="1440" w:hanging="360"/>
+      </w:pPr>
+    </w:lvl>
+    <w:lvl w:ilvl="2" w:tplc="0809001B" w:tentative="1">
+      <w:start w:val="1"/>
+      <w:numFmt w:val="lowerRoman"/>
+      <w:lvlText w:val="%3."/>
+      <w:lvlJc w:val="right"/>
+      <w:pPr>
+        <w:ind w:left="2160" w:hanging="180"/>
+      </w:pPr>
+    </w:lvl>
+    <w:lvl w:ilvl="3" w:tplc="0809000F" w:tentative="1">
+      <w:start w:val="1"/>
+      <w:numFmt w:val="decimal"/>
+      <w:lvlText w:val="%4."/>
+      <w:lvlJc w:val="left"/>
+      <w:pPr>
+        <w:ind w:left="2880" w:hanging="360"/>
+      </w:pPr>
+    </w:lvl>
+    <w:lvl w:ilvl="4" w:tplc="08090019" w:tentative="1">
+      <w:start w:val="1"/>
+      <w:numFmt w:val="lowerLetter"/>
+      <w:lvlText w:val="%5."/>
+      <w:lvlJc w:val="left"/>
+      <w:pPr>
+        <w:ind w:left="3600" w:hanging="360"/>
+      </w:pPr>
+    </w:lvl>
+    <w:lvl w:ilvl="5" w:tplc="0809001B" w:tentative="1">
+      <w:start w:val="1"/>
+      <w:numFmt w:val="lowerRoman"/>
+      <w:lvlText w:val="%6."/>
+      <w:lvlJc w:val="right"/>
+      <w:pPr>
+        <w:ind w:left="4320" w:hanging="180"/>
+      </w:pPr>
+    </w:lvl>
+    <w:lvl w:ilvl="6" w:tplc="0809000F" w:tentative="1">
+      <w:start w:val="1"/>
+      <w:numFmt w:val="decimal"/>
+      <w:lvlText w:val="%7."/>
+      <w:lvlJc w:val="left"/>
+      <w:pPr>
+        <w:ind w:left="5040" w:hanging="360"/>
+      </w:pPr>
+    </w:lvl>
+    <w:lvl w:ilvl="7" w:tplc="08090019" w:tentative="1">
+      <w:start w:val="1"/>
+      <w:numFmt w:val="lowerLetter"/>
+      <w:lvlText w:val="%8."/>
+      <w:lvlJc w:val="left"/>
+      <w:pPr>
+        <w:ind w:left="5760" w:hanging="360"/>
+      </w:pPr>
+    </w:lvl>
+    <w:lvl w:ilvl="8" w:tplc="0809001B" w:tentative="1">
+      <w:start w:val="1"/>
+      <w:numFmt w:val="lowerRoman"/>
+      <w:lvlText w:val="%9."/>
+      <w:lvlJc w:val="right"/>
+      <w:pPr>
+        <w:ind w:left="6480" w:hanging="180"/>
+      </w:pPr>
+    </w:lvl>
+  </w:abstractNum>
+  <w:abstractNum w:abstractNumId="16" w15:restartNumberingAfterBreak="0">
+    <w:nsid w:val="7DD7667A"/>
+    <w:multiLevelType w:val="hybridMultilevel"/>
+    <w:tmpl w:val="F7F8AE8A"/>
+    <w:lvl w:ilvl="0" w:tplc="0809000F">
+      <w:start w:val="1"/>
+      <w:numFmt w:val="decimal"/>
+      <w:lvlText w:val="%1."/>
+      <w:lvlJc w:val="left"/>
+      <w:pPr>
+        <w:ind w:left="720" w:hanging="360"/>
+      </w:pPr>
+      <w:rPr>
+        <w:rFonts w:hint="default"/>
+      </w:rPr>
+    </w:lvl>
+    <w:lvl w:ilvl="1" w:tplc="08090019" w:tentative="1">
+      <w:start w:val="1"/>
+      <w:numFmt w:val="lowerLetter"/>
+      <w:lvlText w:val="%2."/>
+      <w:lvlJc w:val="left"/>
+      <w:pPr>
+        <w:ind w:left="1440" w:hanging="360"/>
+      </w:pPr>
+    </w:lvl>
+    <w:lvl w:ilvl="2" w:tplc="0809001B" w:tentative="1">
+      <w:start w:val="1"/>
+      <w:numFmt w:val="lowerRoman"/>
+      <w:lvlText w:val="%3."/>
+      <w:lvlJc w:val="right"/>
+      <w:pPr>
+        <w:ind w:left="2160" w:hanging="180"/>
+      </w:pPr>
+    </w:lvl>
+    <w:lvl w:ilvl="3" w:tplc="0809000F" w:tentative="1">
+      <w:start w:val="1"/>
+      <w:numFmt w:val="decimal"/>
+      <w:lvlText w:val="%4."/>
+      <w:lvlJc w:val="left"/>
+      <w:pPr>
+        <w:ind w:left="2880" w:hanging="360"/>
+      </w:pPr>
+    </w:lvl>
+    <w:lvl w:ilvl="4" w:tplc="08090019" w:tentative="1">
+      <w:start w:val="1"/>
+      <w:numFmt w:val="lowerLetter"/>
+      <w:lvlText w:val="%5."/>
+      <w:lvlJc w:val="left"/>
+      <w:pPr>
+        <w:ind w:left="3600" w:hanging="360"/>
+      </w:pPr>
+    </w:lvl>
+    <w:lvl w:ilvl="5" w:tplc="0809001B" w:tentative="1">
+      <w:start w:val="1"/>
+      <w:numFmt w:val="lowerRoman"/>
+      <w:lvlText w:val="%6."/>
+      <w:lvlJc w:val="right"/>
+      <w:pPr>
+        <w:ind w:left="4320" w:hanging="180"/>
+      </w:pPr>
+    </w:lvl>
+    <w:lvl w:ilvl="6" w:tplc="0809000F" w:tentative="1">
+      <w:start w:val="1"/>
+      <w:numFmt w:val="decimal"/>
+      <w:lvlText w:val="%7."/>
+      <w:lvlJc w:val="left"/>
+      <w:pPr>
+        <w:ind w:left="5040" w:hanging="360"/>
+      </w:pPr>
+    </w:lvl>
+    <w:lvl w:ilvl="7" w:tplc="08090019" w:tentative="1">
+      <w:start w:val="1"/>
+      <w:numFmt w:val="lowerLetter"/>
+      <w:lvlText w:val="%8."/>
+      <w:lvlJc w:val="left"/>
+      <w:pPr>
+        <w:ind w:left="5760" w:hanging="360"/>
+      </w:pPr>
+    </w:lvl>
+    <w:lvl w:ilvl="8" w:tplc="0809001B" w:tentative="1">
+      <w:start w:val="1"/>
+      <w:numFmt w:val="lowerRoman"/>
+      <w:lvlText w:val="%9."/>
+      <w:lvlJc w:val="right"/>
+      <w:pPr>
+        <w:ind w:left="6480" w:hanging="180"/>
+      </w:pPr>
+    </w:lvl>
+  </w:abstractNum>
   <w:num w:numId="1">
     <w:abstractNumId w:val="0"/>
   </w:num>
@@ -21378,19 +23483,19 @@
     <w:abstractNumId w:val="7"/>
   </w:num>
   <w:num w:numId="3">
-    <w:abstractNumId w:val="14"/>
+    <w:abstractNumId w:val="16"/>
   </w:num>
   <w:num w:numId="4">
     <w:abstractNumId w:val="4"/>
   </w:num>
   <w:num w:numId="5">
+    <w:abstractNumId w:val="14"/>
+  </w:num>
+  <w:num w:numId="6">
     <w:abstractNumId w:val="12"/>
   </w:num>
-  <w:num w:numId="6">
+  <w:num w:numId="7">
     <w:abstractNumId w:val="11"/>
-  </w:num>
-  <w:num w:numId="7">
-    <w:abstractNumId w:val="10"/>
   </w:num>
   <w:num w:numId="8">
     <w:abstractNumId w:val="2"/>
@@ -21402,7 +23507,7 @@
     <w:abstractNumId w:val="9"/>
   </w:num>
   <w:num w:numId="11">
-    <w:abstractNumId w:val="13"/>
+    <w:abstractNumId w:val="15"/>
   </w:num>
   <w:num w:numId="12">
     <w:abstractNumId w:val="3"/>
@@ -21415,6 +23520,12 @@
   </w:num>
   <w:num w:numId="15">
     <w:abstractNumId w:val="6"/>
+  </w:num>
+  <w:num w:numId="16">
+    <w:abstractNumId w:val="13"/>
+  </w:num>
+  <w:num w:numId="17">
+    <w:abstractNumId w:val="10"/>
   </w:num>
 </w:numbering>
 </file>

</xml_diff>

<commit_message>
Add Luke Ch18 and Ch 19
</commit_message>
<xml_diff>
--- a/Luke.docx
+++ b/Luke.docx
@@ -21947,6 +21947,2496 @@
           <w:lang w:val="en-US"/>
         </w:rPr>
         <w:t>Luke Ch18</w:t>
+      </w:r>
+    </w:p>
+    <w:p>
+      <w:pPr>
+        <w:rPr>
+          <w:lang w:val="en-US"/>
+        </w:rPr>
+      </w:pPr>
+    </w:p>
+    <w:p>
+      <w:pPr>
+        <w:pStyle w:val="ListParagraph"/>
+        <w:numPr>
+          <w:ilvl w:val="0"/>
+          <w:numId w:val="18"/>
+        </w:numPr>
+        <w:rPr>
+          <w:lang w:val="en-US"/>
+        </w:rPr>
+      </w:pPr>
+      <w:r>
+        <w:rPr>
+          <w:lang w:val="en-US"/>
+        </w:rPr>
+        <w:t xml:space="preserve">And he </w:t>
+      </w:r>
+      <w:proofErr w:type="spellStart"/>
+      <w:r>
+        <w:rPr>
+          <w:lang w:val="en-US"/>
+        </w:rPr>
+        <w:t>spake</w:t>
+      </w:r>
+      <w:proofErr w:type="spellEnd"/>
+      <w:r>
+        <w:rPr>
+          <w:lang w:val="en-US"/>
+        </w:rPr>
+        <w:t xml:space="preserve"> a parable unto them to this end, that men ought always to pray, and not to faint;</w:t>
+      </w:r>
+    </w:p>
+    <w:p>
+      <w:pPr>
+        <w:pStyle w:val="ListParagraph"/>
+        <w:numPr>
+          <w:ilvl w:val="0"/>
+          <w:numId w:val="18"/>
+        </w:numPr>
+        <w:rPr>
+          <w:lang w:val="en-US"/>
+        </w:rPr>
+      </w:pPr>
+      <w:r>
+        <w:rPr>
+          <w:lang w:val="en-US"/>
+        </w:rPr>
+        <w:t xml:space="preserve">Saying, </w:t>
+      </w:r>
+      <w:proofErr w:type="gramStart"/>
+      <w:r>
+        <w:rPr>
+          <w:lang w:val="en-US"/>
+        </w:rPr>
+        <w:t>There</w:t>
+      </w:r>
+      <w:proofErr w:type="gramEnd"/>
+      <w:r>
+        <w:rPr>
+          <w:lang w:val="en-US"/>
+        </w:rPr>
+        <w:t xml:space="preserve"> was in a city a judge, which feared not God, neither regarded man:</w:t>
+      </w:r>
+    </w:p>
+    <w:p>
+      <w:pPr>
+        <w:pStyle w:val="ListParagraph"/>
+        <w:numPr>
+          <w:ilvl w:val="0"/>
+          <w:numId w:val="18"/>
+        </w:numPr>
+        <w:rPr>
+          <w:lang w:val="en-US"/>
+        </w:rPr>
+      </w:pPr>
+      <w:r>
+        <w:rPr>
+          <w:lang w:val="en-US"/>
+        </w:rPr>
+        <w:lastRenderedPageBreak/>
+        <w:t>And there was a widow in that city; and she came unto him, saying, Avenge me of mine adversary.</w:t>
+      </w:r>
+    </w:p>
+    <w:p>
+      <w:pPr>
+        <w:pStyle w:val="ListParagraph"/>
+        <w:numPr>
+          <w:ilvl w:val="0"/>
+          <w:numId w:val="18"/>
+        </w:numPr>
+        <w:rPr>
+          <w:lang w:val="en-US"/>
+        </w:rPr>
+      </w:pPr>
+      <w:r>
+        <w:rPr>
+          <w:lang w:val="en-US"/>
+        </w:rPr>
+        <w:t>And he would not for a while: but afterward he said within himself, Though I fear not God, nor regard man;</w:t>
+      </w:r>
+    </w:p>
+    <w:p>
+      <w:pPr>
+        <w:pStyle w:val="ListParagraph"/>
+        <w:numPr>
+          <w:ilvl w:val="0"/>
+          <w:numId w:val="18"/>
+        </w:numPr>
+        <w:rPr>
+          <w:lang w:val="en-US"/>
+        </w:rPr>
+      </w:pPr>
+      <w:r>
+        <w:rPr>
+          <w:lang w:val="en-US"/>
+        </w:rPr>
+        <w:t xml:space="preserve">Yet because this widow </w:t>
+      </w:r>
+      <w:proofErr w:type="spellStart"/>
+      <w:r>
+        <w:rPr>
+          <w:lang w:val="en-US"/>
+        </w:rPr>
+        <w:t>troubleth</w:t>
+      </w:r>
+      <w:proofErr w:type="spellEnd"/>
+      <w:r>
+        <w:rPr>
+          <w:lang w:val="en-US"/>
+        </w:rPr>
+        <w:t xml:space="preserve"> me, I will avenge her, lest by her continual coming she weary me.</w:t>
+      </w:r>
+    </w:p>
+    <w:p>
+      <w:pPr>
+        <w:pStyle w:val="ListParagraph"/>
+        <w:numPr>
+          <w:ilvl w:val="0"/>
+          <w:numId w:val="18"/>
+        </w:numPr>
+        <w:rPr>
+          <w:lang w:val="en-US"/>
+        </w:rPr>
+      </w:pPr>
+      <w:r>
+        <w:rPr>
+          <w:lang w:val="en-US"/>
+        </w:rPr>
+        <w:t>And the Lord said, Hear what the unjust judge saith.</w:t>
+      </w:r>
+    </w:p>
+    <w:p>
+      <w:pPr>
+        <w:pStyle w:val="ListParagraph"/>
+        <w:numPr>
+          <w:ilvl w:val="0"/>
+          <w:numId w:val="18"/>
+        </w:numPr>
+        <w:rPr>
+          <w:lang w:val="en-US"/>
+        </w:rPr>
+      </w:pPr>
+      <w:r>
+        <w:rPr>
+          <w:lang w:val="en-US"/>
+        </w:rPr>
+        <w:t xml:space="preserve">And shall not God avenge his own elect, which cry day and night unto him, though he </w:t>
+      </w:r>
+      <w:proofErr w:type="gramStart"/>
+      <w:r>
+        <w:rPr>
+          <w:lang w:val="en-US"/>
+        </w:rPr>
+        <w:t>bear</w:t>
+      </w:r>
+      <w:proofErr w:type="gramEnd"/>
+      <w:r>
+        <w:rPr>
+          <w:lang w:val="en-US"/>
+        </w:rPr>
+        <w:t xml:space="preserve"> long with them?</w:t>
+      </w:r>
+    </w:p>
+    <w:p>
+      <w:pPr>
+        <w:pStyle w:val="ListParagraph"/>
+        <w:numPr>
+          <w:ilvl w:val="0"/>
+          <w:numId w:val="18"/>
+        </w:numPr>
+        <w:rPr>
+          <w:lang w:val="en-US"/>
+        </w:rPr>
+      </w:pPr>
+      <w:r>
+        <w:rPr>
+          <w:lang w:val="en-US"/>
+        </w:rPr>
+        <w:t xml:space="preserve">I tell you that he will avenge them speedily. </w:t>
+      </w:r>
+      <w:proofErr w:type="gramStart"/>
+      <w:r>
+        <w:rPr>
+          <w:lang w:val="en-US"/>
+        </w:rPr>
+        <w:t>Nevertheless</w:t>
+      </w:r>
+      <w:proofErr w:type="gramEnd"/>
+      <w:r>
+        <w:rPr>
+          <w:lang w:val="en-US"/>
+        </w:rPr>
+        <w:t xml:space="preserve"> when the Son of man cometh, shall he find faith on the earth?</w:t>
+      </w:r>
+    </w:p>
+    <w:p>
+      <w:pPr>
+        <w:pStyle w:val="ListParagraph"/>
+        <w:numPr>
+          <w:ilvl w:val="0"/>
+          <w:numId w:val="18"/>
+        </w:numPr>
+        <w:rPr>
+          <w:lang w:val="en-US"/>
+        </w:rPr>
+      </w:pPr>
+      <w:r>
+        <w:rPr>
+          <w:lang w:val="en-US"/>
+        </w:rPr>
+        <w:t xml:space="preserve">And he </w:t>
+      </w:r>
+      <w:proofErr w:type="spellStart"/>
+      <w:r>
+        <w:rPr>
+          <w:lang w:val="en-US"/>
+        </w:rPr>
+        <w:t>spake</w:t>
+      </w:r>
+      <w:proofErr w:type="spellEnd"/>
+      <w:r>
+        <w:rPr>
+          <w:lang w:val="en-US"/>
+        </w:rPr>
+        <w:t xml:space="preserve"> this parable unto certain which trusted in themselves that they were righteous, and despised others:</w:t>
+      </w:r>
+    </w:p>
+    <w:p>
+      <w:pPr>
+        <w:pStyle w:val="ListParagraph"/>
+        <w:numPr>
+          <w:ilvl w:val="0"/>
+          <w:numId w:val="18"/>
+        </w:numPr>
+        <w:rPr>
+          <w:lang w:val="en-US"/>
+        </w:rPr>
+      </w:pPr>
+      <w:r>
+        <w:rPr>
+          <w:lang w:val="en-US"/>
+        </w:rPr>
+        <w:t>Two men went up into the temple to pray; the one a Pharisee, and the other a publican.</w:t>
+      </w:r>
+    </w:p>
+    <w:p>
+      <w:pPr>
+        <w:pStyle w:val="ListParagraph"/>
+        <w:numPr>
+          <w:ilvl w:val="0"/>
+          <w:numId w:val="18"/>
+        </w:numPr>
+        <w:rPr>
+          <w:lang w:val="en-US"/>
+        </w:rPr>
+      </w:pPr>
+      <w:r>
+        <w:rPr>
+          <w:lang w:val="en-US"/>
+        </w:rPr>
+        <w:t>The Pharisee stood and prayed thus with himself, God, I thank thee, that I am not as other men are, extortioners, unjust, adulterers, or even as this publican.</w:t>
+      </w:r>
+    </w:p>
+    <w:p>
+      <w:pPr>
+        <w:pStyle w:val="ListParagraph"/>
+        <w:numPr>
+          <w:ilvl w:val="0"/>
+          <w:numId w:val="18"/>
+        </w:numPr>
+        <w:rPr>
+          <w:lang w:val="en-US"/>
+        </w:rPr>
+      </w:pPr>
+      <w:r>
+        <w:rPr>
+          <w:lang w:val="en-US"/>
+        </w:rPr>
+        <w:t xml:space="preserve">I fast twice in the </w:t>
+      </w:r>
+      <w:proofErr w:type="gramStart"/>
+      <w:r>
+        <w:rPr>
+          <w:lang w:val="en-US"/>
+        </w:rPr>
+        <w:t>week,</w:t>
+      </w:r>
+      <w:proofErr w:type="gramEnd"/>
+      <w:r>
+        <w:rPr>
+          <w:lang w:val="en-US"/>
+        </w:rPr>
+        <w:t xml:space="preserve"> I give tithes of all that I possess.</w:t>
+      </w:r>
+    </w:p>
+    <w:p>
+      <w:pPr>
+        <w:pStyle w:val="ListParagraph"/>
+        <w:numPr>
+          <w:ilvl w:val="0"/>
+          <w:numId w:val="18"/>
+        </w:numPr>
+        <w:rPr>
+          <w:lang w:val="en-US"/>
+        </w:rPr>
+      </w:pPr>
+      <w:r>
+        <w:rPr>
+          <w:lang w:val="en-US"/>
+        </w:rPr>
+        <w:t>And the publican, standing afar off, would not lift up so much as his eyes unto heaven, but smote upon his breast, saying, God be merciful to me a sinner.</w:t>
+      </w:r>
+    </w:p>
+    <w:p>
+      <w:pPr>
+        <w:pStyle w:val="ListParagraph"/>
+        <w:numPr>
+          <w:ilvl w:val="0"/>
+          <w:numId w:val="18"/>
+        </w:numPr>
+        <w:rPr>
+          <w:lang w:val="en-US"/>
+        </w:rPr>
+      </w:pPr>
+      <w:r>
+        <w:rPr>
+          <w:lang w:val="en-US"/>
+        </w:rPr>
+        <w:t xml:space="preserve">I tell </w:t>
+      </w:r>
+      <w:proofErr w:type="gramStart"/>
+      <w:r>
+        <w:rPr>
+          <w:lang w:val="en-US"/>
+        </w:rPr>
+        <w:t>you,</w:t>
+      </w:r>
+      <w:proofErr w:type="gramEnd"/>
+      <w:r>
+        <w:rPr>
+          <w:lang w:val="en-US"/>
+        </w:rPr>
+        <w:t xml:space="preserve"> this man went down to his house justified rather than the other: for every one that </w:t>
+      </w:r>
+      <w:proofErr w:type="spellStart"/>
+      <w:r>
+        <w:rPr>
+          <w:lang w:val="en-US"/>
+        </w:rPr>
+        <w:t>exalteth</w:t>
+      </w:r>
+      <w:proofErr w:type="spellEnd"/>
+      <w:r>
+        <w:rPr>
+          <w:lang w:val="en-US"/>
+        </w:rPr>
+        <w:t xml:space="preserve"> himself shall be abased; and he that </w:t>
+      </w:r>
+      <w:proofErr w:type="spellStart"/>
+      <w:r>
+        <w:rPr>
+          <w:lang w:val="en-US"/>
+        </w:rPr>
+        <w:t>humbleth</w:t>
+      </w:r>
+      <w:proofErr w:type="spellEnd"/>
+      <w:r>
+        <w:rPr>
+          <w:lang w:val="en-US"/>
+        </w:rPr>
+        <w:t xml:space="preserve"> himself shall be exalted.</w:t>
+      </w:r>
+    </w:p>
+    <w:p>
+      <w:pPr>
+        <w:pStyle w:val="ListParagraph"/>
+        <w:numPr>
+          <w:ilvl w:val="0"/>
+          <w:numId w:val="18"/>
+        </w:numPr>
+        <w:rPr>
+          <w:lang w:val="en-US"/>
+        </w:rPr>
+      </w:pPr>
+      <w:r>
+        <w:rPr>
+          <w:lang w:val="en-US"/>
+        </w:rPr>
+        <w:t>And they brought unto him also infants, that he would touch them: but when his disciples saw it, they rebuked them.</w:t>
+      </w:r>
+    </w:p>
+    <w:p>
+      <w:pPr>
+        <w:pStyle w:val="ListParagraph"/>
+        <w:numPr>
+          <w:ilvl w:val="0"/>
+          <w:numId w:val="18"/>
+        </w:numPr>
+        <w:rPr>
+          <w:lang w:val="en-US"/>
+        </w:rPr>
+      </w:pPr>
+      <w:r>
+        <w:rPr>
+          <w:lang w:val="en-US"/>
+        </w:rPr>
+        <w:t xml:space="preserve">But Jesus called them unto him, and said, </w:t>
+      </w:r>
+      <w:proofErr w:type="gramStart"/>
+      <w:r>
+        <w:rPr>
+          <w:lang w:val="en-US"/>
+        </w:rPr>
+        <w:t>Suffer</w:t>
+      </w:r>
+      <w:proofErr w:type="gramEnd"/>
+      <w:r>
+        <w:rPr>
+          <w:lang w:val="en-US"/>
+        </w:rPr>
+        <w:t xml:space="preserve"> little children to come unto me, and forbid them not: for of such is the kingdom of God.</w:t>
+      </w:r>
+    </w:p>
+    <w:p>
+      <w:pPr>
+        <w:pStyle w:val="ListParagraph"/>
+        <w:numPr>
+          <w:ilvl w:val="0"/>
+          <w:numId w:val="18"/>
+        </w:numPr>
+        <w:rPr>
+          <w:lang w:val="en-US"/>
+        </w:rPr>
+      </w:pPr>
+      <w:r>
+        <w:rPr>
+          <w:lang w:val="en-US"/>
+        </w:rPr>
+        <w:t xml:space="preserve">Verily I say unto you, </w:t>
+      </w:r>
+      <w:proofErr w:type="gramStart"/>
+      <w:r>
+        <w:rPr>
+          <w:lang w:val="en-US"/>
+        </w:rPr>
+        <w:t>Whosoever</w:t>
+      </w:r>
+      <w:proofErr w:type="gramEnd"/>
+      <w:r>
+        <w:rPr>
+          <w:lang w:val="en-US"/>
+        </w:rPr>
+        <w:t xml:space="preserve"> shall not receive the kingdom of God as a little child shall in no wise enter therein.</w:t>
+      </w:r>
+    </w:p>
+    <w:p>
+      <w:pPr>
+        <w:pStyle w:val="ListParagraph"/>
+        <w:numPr>
+          <w:ilvl w:val="0"/>
+          <w:numId w:val="18"/>
+        </w:numPr>
+        <w:rPr>
+          <w:lang w:val="en-US"/>
+        </w:rPr>
+      </w:pPr>
+      <w:r>
+        <w:rPr>
+          <w:lang w:val="en-US"/>
+        </w:rPr>
+        <w:t>And a certain ruler asked him, saying, Good Master, what shall I do to inherit eternal life?</w:t>
+      </w:r>
+    </w:p>
+    <w:p>
+      <w:pPr>
+        <w:pStyle w:val="ListParagraph"/>
+        <w:numPr>
+          <w:ilvl w:val="0"/>
+          <w:numId w:val="18"/>
+        </w:numPr>
+        <w:rPr>
+          <w:lang w:val="en-US"/>
+        </w:rPr>
+      </w:pPr>
+      <w:r>
+        <w:rPr>
+          <w:lang w:val="en-US"/>
+        </w:rPr>
+        <w:t xml:space="preserve">And Jesus said unto him, </w:t>
+      </w:r>
+      <w:proofErr w:type="gramStart"/>
+      <w:r>
+        <w:rPr>
+          <w:lang w:val="en-US"/>
+        </w:rPr>
+        <w:t>Why</w:t>
+      </w:r>
+      <w:proofErr w:type="gramEnd"/>
+      <w:r>
+        <w:rPr>
+          <w:lang w:val="en-US"/>
+        </w:rPr>
+        <w:t xml:space="preserve"> </w:t>
+      </w:r>
+      <w:proofErr w:type="spellStart"/>
+      <w:r>
+        <w:rPr>
+          <w:lang w:val="en-US"/>
+        </w:rPr>
+        <w:t>callest</w:t>
+      </w:r>
+      <w:proofErr w:type="spellEnd"/>
+      <w:r>
+        <w:rPr>
+          <w:lang w:val="en-US"/>
+        </w:rPr>
+        <w:t xml:space="preserve"> thou me good? none is good, save one, that is, God.</w:t>
+      </w:r>
+    </w:p>
+    <w:p>
+      <w:pPr>
+        <w:pStyle w:val="ListParagraph"/>
+        <w:numPr>
+          <w:ilvl w:val="0"/>
+          <w:numId w:val="18"/>
+        </w:numPr>
+        <w:rPr>
+          <w:lang w:val="en-US"/>
+        </w:rPr>
+      </w:pPr>
+      <w:r>
+        <w:rPr>
+          <w:lang w:val="en-US"/>
+        </w:rPr>
+        <w:t xml:space="preserve">Thou </w:t>
+      </w:r>
+      <w:proofErr w:type="spellStart"/>
+      <w:r>
+        <w:rPr>
+          <w:lang w:val="en-US"/>
+        </w:rPr>
+        <w:t>knowest</w:t>
+      </w:r>
+      <w:proofErr w:type="spellEnd"/>
+      <w:r>
+        <w:rPr>
+          <w:lang w:val="en-US"/>
+        </w:rPr>
+        <w:t xml:space="preserve"> the commandments, </w:t>
+      </w:r>
+      <w:proofErr w:type="gramStart"/>
+      <w:r>
+        <w:rPr>
+          <w:lang w:val="en-US"/>
+        </w:rPr>
+        <w:t>Do</w:t>
+      </w:r>
+      <w:proofErr w:type="gramEnd"/>
+      <w:r>
+        <w:rPr>
+          <w:lang w:val="en-US"/>
+        </w:rPr>
+        <w:t xml:space="preserve"> not commit adultery, Do not steal, Do not bear false witness, </w:t>
+      </w:r>
+      <w:proofErr w:type="spellStart"/>
+      <w:r>
+        <w:rPr>
+          <w:lang w:val="en-US"/>
+        </w:rPr>
+        <w:t>Honour</w:t>
+      </w:r>
+      <w:proofErr w:type="spellEnd"/>
+      <w:r>
+        <w:rPr>
+          <w:lang w:val="en-US"/>
+        </w:rPr>
+        <w:t xml:space="preserve"> thy father and thy mother.</w:t>
+      </w:r>
+    </w:p>
+    <w:p>
+      <w:pPr>
+        <w:pStyle w:val="ListParagraph"/>
+        <w:numPr>
+          <w:ilvl w:val="0"/>
+          <w:numId w:val="18"/>
+        </w:numPr>
+        <w:rPr>
+          <w:lang w:val="en-US"/>
+        </w:rPr>
+      </w:pPr>
+      <w:r>
+        <w:rPr>
+          <w:lang w:val="en-US"/>
+        </w:rPr>
+        <w:t xml:space="preserve">And he said, </w:t>
+      </w:r>
+      <w:proofErr w:type="gramStart"/>
+      <w:r>
+        <w:rPr>
+          <w:lang w:val="en-US"/>
+        </w:rPr>
+        <w:t>All</w:t>
+      </w:r>
+      <w:proofErr w:type="gramEnd"/>
+      <w:r>
+        <w:rPr>
+          <w:lang w:val="en-US"/>
+        </w:rPr>
+        <w:t xml:space="preserve"> these have I kept from my youth up.</w:t>
+      </w:r>
+    </w:p>
+    <w:p>
+      <w:pPr>
+        <w:pStyle w:val="ListParagraph"/>
+        <w:numPr>
+          <w:ilvl w:val="0"/>
+          <w:numId w:val="18"/>
+        </w:numPr>
+        <w:rPr>
+          <w:lang w:val="en-US"/>
+        </w:rPr>
+      </w:pPr>
+      <w:r>
+        <w:rPr>
+          <w:lang w:val="en-US"/>
+        </w:rPr>
+        <w:t xml:space="preserve">Now when Jesus heard these things, he said unto him, </w:t>
+      </w:r>
+      <w:proofErr w:type="gramStart"/>
+      <w:r>
+        <w:rPr>
+          <w:lang w:val="en-US"/>
+        </w:rPr>
+        <w:t>Yet</w:t>
+      </w:r>
+      <w:proofErr w:type="gramEnd"/>
+      <w:r>
+        <w:rPr>
+          <w:lang w:val="en-US"/>
+        </w:rPr>
+        <w:t xml:space="preserve"> </w:t>
+      </w:r>
+      <w:proofErr w:type="spellStart"/>
+      <w:r>
+        <w:rPr>
+          <w:lang w:val="en-US"/>
+        </w:rPr>
+        <w:t>lackest</w:t>
+      </w:r>
+      <w:proofErr w:type="spellEnd"/>
+      <w:r>
+        <w:rPr>
+          <w:lang w:val="en-US"/>
+        </w:rPr>
+        <w:t xml:space="preserve"> thou one thing: sell all that thou hast, and distribute unto the poor, and thou shalt have treasure in heaven: and come, follow me.</w:t>
+      </w:r>
+    </w:p>
+    <w:p>
+      <w:pPr>
+        <w:pStyle w:val="ListParagraph"/>
+        <w:numPr>
+          <w:ilvl w:val="0"/>
+          <w:numId w:val="18"/>
+        </w:numPr>
+        <w:rPr>
+          <w:lang w:val="en-US"/>
+        </w:rPr>
+      </w:pPr>
+      <w:r>
+        <w:rPr>
+          <w:lang w:val="en-US"/>
+        </w:rPr>
+        <w:t>And when he heard this, he was very sorrowful: for he was very rich.</w:t>
+      </w:r>
+    </w:p>
+    <w:p>
+      <w:pPr>
+        <w:pStyle w:val="ListParagraph"/>
+        <w:numPr>
+          <w:ilvl w:val="0"/>
+          <w:numId w:val="18"/>
+        </w:numPr>
+        <w:rPr>
+          <w:lang w:val="en-US"/>
+        </w:rPr>
+      </w:pPr>
+      <w:r>
+        <w:rPr>
+          <w:lang w:val="en-US"/>
+        </w:rPr>
+        <w:t xml:space="preserve">And when Jesus saw that he was very sorrowful, he said, </w:t>
+      </w:r>
+      <w:proofErr w:type="gramStart"/>
+      <w:r>
+        <w:rPr>
+          <w:lang w:val="en-US"/>
+        </w:rPr>
+        <w:t>How</w:t>
+      </w:r>
+      <w:proofErr w:type="gramEnd"/>
+      <w:r>
+        <w:rPr>
+          <w:lang w:val="en-US"/>
+        </w:rPr>
+        <w:t xml:space="preserve"> hardly shall they that have riches enter into the kingdom of God!</w:t>
+      </w:r>
+    </w:p>
+    <w:p>
+      <w:pPr>
+        <w:pStyle w:val="ListParagraph"/>
+        <w:numPr>
+          <w:ilvl w:val="0"/>
+          <w:numId w:val="18"/>
+        </w:numPr>
+        <w:rPr>
+          <w:lang w:val="en-US"/>
+        </w:rPr>
+      </w:pPr>
+      <w:r>
+        <w:rPr>
+          <w:lang w:val="en-US"/>
+        </w:rPr>
+        <w:t>For it is easier for a camel to go through a needle’s eye, than for a rich man to enter into the kingdom of God.</w:t>
+      </w:r>
+    </w:p>
+    <w:p>
+      <w:pPr>
+        <w:pStyle w:val="ListParagraph"/>
+        <w:numPr>
+          <w:ilvl w:val="0"/>
+          <w:numId w:val="18"/>
+        </w:numPr>
+        <w:rPr>
+          <w:lang w:val="en-US"/>
+        </w:rPr>
+      </w:pPr>
+      <w:r>
+        <w:rPr>
+          <w:lang w:val="en-US"/>
+        </w:rPr>
+        <w:t xml:space="preserve">And they that heard it said, </w:t>
+      </w:r>
+      <w:proofErr w:type="gramStart"/>
+      <w:r>
+        <w:rPr>
+          <w:lang w:val="en-US"/>
+        </w:rPr>
+        <w:t>Who</w:t>
+      </w:r>
+      <w:proofErr w:type="gramEnd"/>
+      <w:r>
+        <w:rPr>
+          <w:lang w:val="en-US"/>
+        </w:rPr>
+        <w:t xml:space="preserve"> then can be saved?</w:t>
+      </w:r>
+    </w:p>
+    <w:p>
+      <w:pPr>
+        <w:pStyle w:val="ListParagraph"/>
+        <w:numPr>
+          <w:ilvl w:val="0"/>
+          <w:numId w:val="18"/>
+        </w:numPr>
+        <w:rPr>
+          <w:lang w:val="en-US"/>
+        </w:rPr>
+      </w:pPr>
+      <w:r>
+        <w:rPr>
+          <w:lang w:val="en-US"/>
+        </w:rPr>
+        <w:t xml:space="preserve">And he said, </w:t>
+      </w:r>
+      <w:proofErr w:type="gramStart"/>
+      <w:r>
+        <w:rPr>
+          <w:lang w:val="en-US"/>
+        </w:rPr>
+        <w:t>The</w:t>
+      </w:r>
+      <w:proofErr w:type="gramEnd"/>
+      <w:r>
+        <w:rPr>
+          <w:lang w:val="en-US"/>
+        </w:rPr>
+        <w:t xml:space="preserve"> things which are impossible with men are possible with God.</w:t>
+      </w:r>
+    </w:p>
+    <w:p>
+      <w:pPr>
+        <w:pStyle w:val="ListParagraph"/>
+        <w:numPr>
+          <w:ilvl w:val="0"/>
+          <w:numId w:val="18"/>
+        </w:numPr>
+        <w:rPr>
+          <w:lang w:val="en-US"/>
+        </w:rPr>
+      </w:pPr>
+      <w:r>
+        <w:rPr>
+          <w:lang w:val="en-US"/>
+        </w:rPr>
+        <w:t>Then Peter said, Lo, we have left all, and followed thee.</w:t>
+      </w:r>
+    </w:p>
+    <w:p>
+      <w:pPr>
+        <w:pStyle w:val="ListParagraph"/>
+        <w:numPr>
+          <w:ilvl w:val="0"/>
+          <w:numId w:val="18"/>
+        </w:numPr>
+        <w:rPr>
+          <w:lang w:val="en-US"/>
+        </w:rPr>
+      </w:pPr>
+      <w:r>
+        <w:rPr>
+          <w:lang w:val="en-US"/>
+        </w:rPr>
+        <w:lastRenderedPageBreak/>
+        <w:t xml:space="preserve">And he said unto them, Verily I say unto you, </w:t>
+      </w:r>
+      <w:proofErr w:type="gramStart"/>
+      <w:r>
+        <w:rPr>
+          <w:lang w:val="en-US"/>
+        </w:rPr>
+        <w:t>There</w:t>
+      </w:r>
+      <w:proofErr w:type="gramEnd"/>
+      <w:r>
+        <w:rPr>
+          <w:lang w:val="en-US"/>
+        </w:rPr>
+        <w:t xml:space="preserve"> is no man that hath let house, or parents, or brethren, or wife, or children, for the kingdom of God’s sake,</w:t>
+      </w:r>
+    </w:p>
+    <w:p>
+      <w:pPr>
+        <w:pStyle w:val="ListParagraph"/>
+        <w:numPr>
+          <w:ilvl w:val="0"/>
+          <w:numId w:val="18"/>
+        </w:numPr>
+        <w:rPr>
+          <w:lang w:val="en-US"/>
+        </w:rPr>
+      </w:pPr>
+      <w:r>
+        <w:rPr>
+          <w:lang w:val="en-US"/>
+        </w:rPr>
+        <w:t xml:space="preserve">Who shall not receive manifold more in this present time, and in the world to come life </w:t>
+      </w:r>
+      <w:proofErr w:type="gramStart"/>
+      <w:r>
+        <w:rPr>
+          <w:lang w:val="en-US"/>
+        </w:rPr>
+        <w:t>everlasting.</w:t>
+      </w:r>
+      <w:proofErr w:type="gramEnd"/>
+    </w:p>
+    <w:p>
+      <w:pPr>
+        <w:pStyle w:val="ListParagraph"/>
+        <w:numPr>
+          <w:ilvl w:val="0"/>
+          <w:numId w:val="18"/>
+        </w:numPr>
+        <w:rPr>
+          <w:lang w:val="en-US"/>
+        </w:rPr>
+      </w:pPr>
+      <w:r>
+        <w:rPr>
+          <w:lang w:val="en-US"/>
+        </w:rPr>
+        <w:t>Then he took unto him the twelve, and said unto them, Behold, we go up to Jerusalem, and all things that are written by the prophets concerning the Son of man shall be accomplished.</w:t>
+      </w:r>
+    </w:p>
+    <w:p>
+      <w:pPr>
+        <w:pStyle w:val="ListParagraph"/>
+        <w:numPr>
+          <w:ilvl w:val="0"/>
+          <w:numId w:val="18"/>
+        </w:numPr>
+        <w:rPr>
+          <w:lang w:val="en-US"/>
+        </w:rPr>
+      </w:pPr>
+      <w:r>
+        <w:rPr>
+          <w:lang w:val="en-US"/>
+        </w:rPr>
+        <w:t>For he shall be delivered unto the Gentiles, and shall be mocked, and spitefully entreated, and spitted on:</w:t>
+      </w:r>
+    </w:p>
+    <w:p>
+      <w:pPr>
+        <w:pStyle w:val="ListParagraph"/>
+        <w:numPr>
+          <w:ilvl w:val="0"/>
+          <w:numId w:val="18"/>
+        </w:numPr>
+        <w:rPr>
+          <w:lang w:val="en-US"/>
+        </w:rPr>
+      </w:pPr>
+      <w:r>
+        <w:rPr>
+          <w:lang w:val="en-US"/>
+        </w:rPr>
+        <w:t xml:space="preserve">And they shall scourge </w:t>
+      </w:r>
+      <w:proofErr w:type="gramStart"/>
+      <w:r>
+        <w:rPr>
+          <w:lang w:val="en-US"/>
+        </w:rPr>
+        <w:t>him, and</w:t>
+      </w:r>
+      <w:proofErr w:type="gramEnd"/>
+      <w:r>
+        <w:rPr>
+          <w:lang w:val="en-US"/>
+        </w:rPr>
+        <w:t xml:space="preserve"> put him to death: and the third day he shall rise again.</w:t>
+      </w:r>
+    </w:p>
+    <w:p>
+      <w:pPr>
+        <w:pStyle w:val="ListParagraph"/>
+        <w:numPr>
+          <w:ilvl w:val="0"/>
+          <w:numId w:val="18"/>
+        </w:numPr>
+        <w:rPr>
+          <w:lang w:val="en-US"/>
+        </w:rPr>
+      </w:pPr>
+      <w:r>
+        <w:rPr>
+          <w:lang w:val="en-US"/>
+        </w:rPr>
+        <w:t xml:space="preserve">And they understood none of these things: and this saying was </w:t>
+      </w:r>
+      <w:proofErr w:type="gramStart"/>
+      <w:r>
+        <w:rPr>
+          <w:lang w:val="en-US"/>
+        </w:rPr>
+        <w:t>hid</w:t>
+      </w:r>
+      <w:proofErr w:type="gramEnd"/>
+      <w:r>
+        <w:rPr>
+          <w:lang w:val="en-US"/>
+        </w:rPr>
+        <w:t xml:space="preserve"> from them, neither knew they the things which were spoken.</w:t>
+      </w:r>
+    </w:p>
+    <w:p>
+      <w:pPr>
+        <w:pStyle w:val="ListParagraph"/>
+        <w:numPr>
+          <w:ilvl w:val="0"/>
+          <w:numId w:val="18"/>
+        </w:numPr>
+        <w:rPr>
+          <w:lang w:val="en-US"/>
+        </w:rPr>
+      </w:pPr>
+      <w:r>
+        <w:rPr>
+          <w:lang w:val="en-US"/>
+        </w:rPr>
+        <w:t xml:space="preserve">And it came to pass, that as he was come nigh unto Jericho, a certain blind man sat by the </w:t>
+      </w:r>
+      <w:proofErr w:type="gramStart"/>
+      <w:r>
+        <w:rPr>
+          <w:lang w:val="en-US"/>
+        </w:rPr>
+        <w:t>way side</w:t>
+      </w:r>
+      <w:proofErr w:type="gramEnd"/>
+      <w:r>
+        <w:rPr>
+          <w:lang w:val="en-US"/>
+        </w:rPr>
+        <w:t xml:space="preserve"> begging:</w:t>
+      </w:r>
+    </w:p>
+    <w:p>
+      <w:pPr>
+        <w:pStyle w:val="ListParagraph"/>
+        <w:numPr>
+          <w:ilvl w:val="0"/>
+          <w:numId w:val="18"/>
+        </w:numPr>
+        <w:rPr>
+          <w:lang w:val="en-US"/>
+        </w:rPr>
+      </w:pPr>
+      <w:r>
+        <w:rPr>
+          <w:lang w:val="en-US"/>
+        </w:rPr>
+        <w:t>And hearing the multitude pass by, he asked what it meant.</w:t>
+      </w:r>
+    </w:p>
+    <w:p>
+      <w:pPr>
+        <w:pStyle w:val="ListParagraph"/>
+        <w:numPr>
+          <w:ilvl w:val="0"/>
+          <w:numId w:val="18"/>
+        </w:numPr>
+        <w:rPr>
+          <w:lang w:val="en-US"/>
+        </w:rPr>
+      </w:pPr>
+      <w:r>
+        <w:rPr>
+          <w:lang w:val="en-US"/>
+        </w:rPr>
+        <w:t xml:space="preserve">And they told him, that Jesus of Nazareth </w:t>
+      </w:r>
+      <w:proofErr w:type="spellStart"/>
+      <w:r>
+        <w:rPr>
+          <w:lang w:val="en-US"/>
+        </w:rPr>
+        <w:t>passeth</w:t>
+      </w:r>
+      <w:proofErr w:type="spellEnd"/>
+      <w:r>
+        <w:rPr>
+          <w:lang w:val="en-US"/>
+        </w:rPr>
+        <w:t xml:space="preserve"> by.</w:t>
+      </w:r>
+    </w:p>
+    <w:p>
+      <w:pPr>
+        <w:pStyle w:val="ListParagraph"/>
+        <w:numPr>
+          <w:ilvl w:val="0"/>
+          <w:numId w:val="18"/>
+        </w:numPr>
+        <w:rPr>
+          <w:lang w:val="en-US"/>
+        </w:rPr>
+      </w:pPr>
+      <w:r>
+        <w:rPr>
+          <w:lang w:val="en-US"/>
+        </w:rPr>
+        <w:t>And he cried, saying, Jesus, thou son of David, have mercy on me.</w:t>
+      </w:r>
+    </w:p>
+    <w:p>
+      <w:pPr>
+        <w:pStyle w:val="ListParagraph"/>
+        <w:numPr>
+          <w:ilvl w:val="0"/>
+          <w:numId w:val="18"/>
+        </w:numPr>
+        <w:rPr>
+          <w:lang w:val="en-US"/>
+        </w:rPr>
+      </w:pPr>
+      <w:r>
+        <w:rPr>
+          <w:lang w:val="en-US"/>
+        </w:rPr>
+        <w:t xml:space="preserve">And they which went before rebuked him, that he should hold his peace: but he cried so much the more, </w:t>
+      </w:r>
+      <w:proofErr w:type="gramStart"/>
+      <w:r>
+        <w:rPr>
+          <w:lang w:val="en-US"/>
+        </w:rPr>
+        <w:t>Thou</w:t>
+      </w:r>
+      <w:proofErr w:type="gramEnd"/>
+      <w:r>
+        <w:rPr>
+          <w:lang w:val="en-US"/>
+        </w:rPr>
+        <w:t xml:space="preserve"> son of David, have mercy on me.</w:t>
+      </w:r>
+    </w:p>
+    <w:p>
+      <w:pPr>
+        <w:pStyle w:val="ListParagraph"/>
+        <w:numPr>
+          <w:ilvl w:val="0"/>
+          <w:numId w:val="18"/>
+        </w:numPr>
+        <w:rPr>
+          <w:lang w:val="en-US"/>
+        </w:rPr>
+      </w:pPr>
+      <w:r>
+        <w:rPr>
+          <w:lang w:val="en-US"/>
+        </w:rPr>
+        <w:t>And Jesus stood, and comm</w:t>
+      </w:r>
+      <w:r>
+        <w:rPr>
+          <w:lang w:val="en-US"/>
+        </w:rPr>
+        <w:t>anded him to be brought unto him: and when he was come near, he asked him,</w:t>
+      </w:r>
+    </w:p>
+    <w:p>
+      <w:pPr>
+        <w:pStyle w:val="ListParagraph"/>
+        <w:numPr>
+          <w:ilvl w:val="0"/>
+          <w:numId w:val="18"/>
+        </w:numPr>
+        <w:rPr>
+          <w:lang w:val="en-US"/>
+        </w:rPr>
+      </w:pPr>
+      <w:r>
+        <w:rPr>
+          <w:lang w:val="en-US"/>
+        </w:rPr>
+        <w:t xml:space="preserve">Saying, </w:t>
+      </w:r>
+      <w:proofErr w:type="gramStart"/>
+      <w:r>
+        <w:rPr>
+          <w:lang w:val="en-US"/>
+        </w:rPr>
+        <w:t>What</w:t>
+      </w:r>
+      <w:proofErr w:type="gramEnd"/>
+      <w:r>
+        <w:rPr>
+          <w:lang w:val="en-US"/>
+        </w:rPr>
+        <w:t xml:space="preserve"> wilt thou that I shall do unto thee? And he said, Lord, that I may receive my sight.</w:t>
+      </w:r>
+    </w:p>
+    <w:p>
+      <w:pPr>
+        <w:pStyle w:val="ListParagraph"/>
+        <w:numPr>
+          <w:ilvl w:val="0"/>
+          <w:numId w:val="18"/>
+        </w:numPr>
+        <w:rPr>
+          <w:lang w:val="en-US"/>
+        </w:rPr>
+      </w:pPr>
+      <w:r>
+        <w:rPr>
+          <w:lang w:val="en-US"/>
+        </w:rPr>
+        <w:t xml:space="preserve">And Jesus said unto him, </w:t>
+      </w:r>
+      <w:proofErr w:type="gramStart"/>
+      <w:r>
+        <w:rPr>
+          <w:lang w:val="en-US"/>
+        </w:rPr>
+        <w:t>Receive</w:t>
+      </w:r>
+      <w:proofErr w:type="gramEnd"/>
+      <w:r>
+        <w:rPr>
+          <w:lang w:val="en-US"/>
+        </w:rPr>
+        <w:t xml:space="preserve"> thy sight: thy faith hath saved thee.</w:t>
+      </w:r>
+    </w:p>
+    <w:p>
+      <w:pPr>
+        <w:pStyle w:val="ListParagraph"/>
+        <w:numPr>
+          <w:ilvl w:val="0"/>
+          <w:numId w:val="18"/>
+        </w:numPr>
+        <w:rPr>
+          <w:lang w:val="en-US"/>
+        </w:rPr>
+      </w:pPr>
+      <w:r>
+        <w:rPr>
+          <w:lang w:val="en-US"/>
+        </w:rPr>
+        <w:t>And immediately he received his sight, and followed him, glorifying God: and all the people, when they saw it, gave praise unto God.</w:t>
+      </w:r>
+    </w:p>
+    <w:p>
+      <w:pPr>
+        <w:rPr>
+          <w:lang w:val="en-US"/>
+        </w:rPr>
+      </w:pPr>
+    </w:p>
+    <w:p>
+      <w:pPr>
+        <w:rPr>
+          <w:lang w:val="en-US"/>
+        </w:rPr>
+      </w:pPr>
+      <w:r>
+        <w:rPr>
+          <w:lang w:val="en-US"/>
+        </w:rPr>
+        <w:t>Luke Ch19</w:t>
+      </w:r>
+    </w:p>
+    <w:p>
+      <w:pPr>
+        <w:rPr>
+          <w:lang w:val="en-US"/>
+        </w:rPr>
+      </w:pPr>
+    </w:p>
+    <w:p>
+      <w:pPr>
+        <w:pStyle w:val="ListParagraph"/>
+        <w:numPr>
+          <w:ilvl w:val="0"/>
+          <w:numId w:val="19"/>
+        </w:numPr>
+        <w:rPr>
+          <w:lang w:val="en-US"/>
+        </w:rPr>
+      </w:pPr>
+      <w:r>
+        <w:rPr>
+          <w:lang w:val="en-US"/>
+        </w:rPr>
+        <w:t>And Jesus entered and passed through Jericho.</w:t>
+      </w:r>
+    </w:p>
+    <w:p>
+      <w:pPr>
+        <w:pStyle w:val="ListParagraph"/>
+        <w:numPr>
+          <w:ilvl w:val="0"/>
+          <w:numId w:val="19"/>
+        </w:numPr>
+        <w:rPr>
+          <w:lang w:val="en-US"/>
+        </w:rPr>
+      </w:pPr>
+      <w:r>
+        <w:rPr>
+          <w:lang w:val="en-US"/>
+        </w:rPr>
+        <w:t>And, behold, there was a man named Zacchaeus, which was the chief among the publicans, and he was rich.</w:t>
+      </w:r>
+    </w:p>
+    <w:p>
+      <w:pPr>
+        <w:pStyle w:val="ListParagraph"/>
+        <w:numPr>
+          <w:ilvl w:val="0"/>
+          <w:numId w:val="19"/>
+        </w:numPr>
+        <w:rPr>
+          <w:lang w:val="en-US"/>
+        </w:rPr>
+      </w:pPr>
+      <w:r>
+        <w:rPr>
+          <w:lang w:val="en-US"/>
+        </w:rPr>
+        <w:t>And he sought to see Jesus who he was; and could not for the press, because he was little of stature.</w:t>
+      </w:r>
+    </w:p>
+    <w:p>
+      <w:pPr>
+        <w:pStyle w:val="ListParagraph"/>
+        <w:numPr>
+          <w:ilvl w:val="0"/>
+          <w:numId w:val="19"/>
+        </w:numPr>
+        <w:rPr>
+          <w:lang w:val="en-US"/>
+        </w:rPr>
+      </w:pPr>
+      <w:r>
+        <w:rPr>
+          <w:lang w:val="en-US"/>
+        </w:rPr>
+        <w:t xml:space="preserve">And he ran </w:t>
+      </w:r>
+      <w:proofErr w:type="gramStart"/>
+      <w:r>
+        <w:rPr>
+          <w:lang w:val="en-US"/>
+        </w:rPr>
+        <w:t>before, and</w:t>
+      </w:r>
+      <w:proofErr w:type="gramEnd"/>
+      <w:r>
+        <w:rPr>
+          <w:lang w:val="en-US"/>
+        </w:rPr>
+        <w:t xml:space="preserve"> climbed up into a sycamore tree to see him: for he was to pass that way.</w:t>
+      </w:r>
+    </w:p>
+    <w:p>
+      <w:pPr>
+        <w:pStyle w:val="ListParagraph"/>
+        <w:numPr>
+          <w:ilvl w:val="0"/>
+          <w:numId w:val="19"/>
+        </w:numPr>
+        <w:rPr>
+          <w:lang w:val="en-US"/>
+        </w:rPr>
+      </w:pPr>
+      <w:r>
+        <w:rPr>
+          <w:lang w:val="en-US"/>
+        </w:rPr>
+        <w:t xml:space="preserve">And when Jesus came to the place, he looked up, and saw him, and said unto him, Zacchaeus, make haste, and come down; for </w:t>
+      </w:r>
+      <w:proofErr w:type="spellStart"/>
+      <w:proofErr w:type="gramStart"/>
+      <w:r>
+        <w:rPr>
+          <w:lang w:val="en-US"/>
+        </w:rPr>
+        <w:t>to day</w:t>
+      </w:r>
+      <w:proofErr w:type="spellEnd"/>
+      <w:proofErr w:type="gramEnd"/>
+      <w:r>
+        <w:rPr>
+          <w:lang w:val="en-US"/>
+        </w:rPr>
+        <w:t xml:space="preserve"> I must abide at thy house.</w:t>
+      </w:r>
+    </w:p>
+    <w:p>
+      <w:pPr>
+        <w:pStyle w:val="ListParagraph"/>
+        <w:numPr>
+          <w:ilvl w:val="0"/>
+          <w:numId w:val="19"/>
+        </w:numPr>
+        <w:rPr>
+          <w:lang w:val="en-US"/>
+        </w:rPr>
+      </w:pPr>
+      <w:r>
+        <w:rPr>
+          <w:lang w:val="en-US"/>
+        </w:rPr>
+        <w:t>And he made haste, and came down, and received him joyfully.</w:t>
+      </w:r>
+    </w:p>
+    <w:p>
+      <w:pPr>
+        <w:pStyle w:val="ListParagraph"/>
+        <w:numPr>
+          <w:ilvl w:val="0"/>
+          <w:numId w:val="19"/>
+        </w:numPr>
+        <w:rPr>
+          <w:lang w:val="en-US"/>
+        </w:rPr>
+      </w:pPr>
+      <w:r>
+        <w:rPr>
+          <w:lang w:val="en-US"/>
+        </w:rPr>
+        <w:t xml:space="preserve">And when they saw it, they all murmured, saying, </w:t>
+      </w:r>
+      <w:proofErr w:type="gramStart"/>
+      <w:r>
+        <w:rPr>
+          <w:lang w:val="en-US"/>
+        </w:rPr>
+        <w:t>That</w:t>
+      </w:r>
+      <w:proofErr w:type="gramEnd"/>
+      <w:r>
+        <w:rPr>
+          <w:lang w:val="en-US"/>
+        </w:rPr>
+        <w:t xml:space="preserve"> he was gone to be guest with a man that is a sinner.</w:t>
+      </w:r>
+    </w:p>
+    <w:p>
+      <w:pPr>
+        <w:pStyle w:val="ListParagraph"/>
+        <w:numPr>
+          <w:ilvl w:val="0"/>
+          <w:numId w:val="19"/>
+        </w:numPr>
+        <w:rPr>
+          <w:lang w:val="en-US"/>
+        </w:rPr>
+      </w:pPr>
+      <w:r>
+        <w:rPr>
+          <w:lang w:val="en-US"/>
+        </w:rPr>
+        <w:t xml:space="preserve">And Zacchaeus stood, and said unto the Lord: Behold, Lord, the half of my goods I give to the poor; and if I have taken </w:t>
+      </w:r>
+      <w:proofErr w:type="spellStart"/>
+      <w:r>
+        <w:rPr>
+          <w:lang w:val="en-US"/>
+        </w:rPr>
+        <w:t>any thing</w:t>
+      </w:r>
+      <w:proofErr w:type="spellEnd"/>
+      <w:r>
+        <w:rPr>
+          <w:lang w:val="en-US"/>
+        </w:rPr>
+        <w:t xml:space="preserve"> from any man by false accusation, I restore him fourfold.</w:t>
+      </w:r>
+    </w:p>
+    <w:p>
+      <w:pPr>
+        <w:pStyle w:val="ListParagraph"/>
+        <w:numPr>
+          <w:ilvl w:val="0"/>
+          <w:numId w:val="19"/>
+        </w:numPr>
+        <w:rPr>
+          <w:lang w:val="en-US"/>
+        </w:rPr>
+      </w:pPr>
+      <w:r>
+        <w:rPr>
+          <w:lang w:val="en-US"/>
+        </w:rPr>
+        <w:t xml:space="preserve">And Jesus said unto him, </w:t>
+      </w:r>
+      <w:proofErr w:type="gramStart"/>
+      <w:r>
+        <w:rPr>
+          <w:lang w:val="en-US"/>
+        </w:rPr>
+        <w:t>This</w:t>
+      </w:r>
+      <w:proofErr w:type="gramEnd"/>
+      <w:r>
+        <w:rPr>
+          <w:lang w:val="en-US"/>
+        </w:rPr>
+        <w:t xml:space="preserve"> day is salvation come to this house, </w:t>
+      </w:r>
+      <w:proofErr w:type="spellStart"/>
+      <w:r>
+        <w:rPr>
+          <w:lang w:val="en-US"/>
+        </w:rPr>
+        <w:t>forsomuch</w:t>
+      </w:r>
+      <w:proofErr w:type="spellEnd"/>
+      <w:r>
+        <w:rPr>
+          <w:lang w:val="en-US"/>
+        </w:rPr>
+        <w:t xml:space="preserve"> as he also is a son of Abraham.</w:t>
+      </w:r>
+    </w:p>
+    <w:p>
+      <w:pPr>
+        <w:pStyle w:val="ListParagraph"/>
+        <w:numPr>
+          <w:ilvl w:val="0"/>
+          <w:numId w:val="19"/>
+        </w:numPr>
+        <w:rPr>
+          <w:lang w:val="en-US"/>
+        </w:rPr>
+      </w:pPr>
+      <w:r>
+        <w:rPr>
+          <w:lang w:val="en-US"/>
+        </w:rPr>
+        <w:lastRenderedPageBreak/>
+        <w:t>For the Son of man is come to seek and to save that which was lost.</w:t>
+      </w:r>
+    </w:p>
+    <w:p>
+      <w:pPr>
+        <w:pStyle w:val="ListParagraph"/>
+        <w:numPr>
+          <w:ilvl w:val="0"/>
+          <w:numId w:val="19"/>
+        </w:numPr>
+        <w:rPr>
+          <w:lang w:val="en-US"/>
+        </w:rPr>
+      </w:pPr>
+      <w:r>
+        <w:rPr>
+          <w:lang w:val="en-US"/>
+        </w:rPr>
+        <w:t xml:space="preserve">And as they heard these things, he added and </w:t>
+      </w:r>
+      <w:proofErr w:type="spellStart"/>
+      <w:r>
+        <w:rPr>
+          <w:lang w:val="en-US"/>
+        </w:rPr>
+        <w:t>spake</w:t>
+      </w:r>
+      <w:proofErr w:type="spellEnd"/>
+      <w:r>
+        <w:rPr>
+          <w:lang w:val="en-US"/>
+        </w:rPr>
+        <w:t xml:space="preserve"> a parable, because he was nigh to Jerusalem, and because they thought that the kingdom of God should immediately appear.</w:t>
+      </w:r>
+    </w:p>
+    <w:p>
+      <w:pPr>
+        <w:pStyle w:val="ListParagraph"/>
+        <w:numPr>
+          <w:ilvl w:val="0"/>
+          <w:numId w:val="19"/>
+        </w:numPr>
+        <w:rPr>
+          <w:lang w:val="en-US"/>
+        </w:rPr>
+      </w:pPr>
+      <w:r>
+        <w:rPr>
+          <w:lang w:val="en-US"/>
+        </w:rPr>
+        <w:t>He said therefore, A certain nobleman went into a far country to receive for himself a kingdom, and to return.</w:t>
+      </w:r>
+    </w:p>
+    <w:p>
+      <w:pPr>
+        <w:pStyle w:val="ListParagraph"/>
+        <w:numPr>
+          <w:ilvl w:val="0"/>
+          <w:numId w:val="19"/>
+        </w:numPr>
+        <w:rPr>
+          <w:lang w:val="en-US"/>
+        </w:rPr>
+      </w:pPr>
+      <w:r>
+        <w:rPr>
+          <w:lang w:val="en-US"/>
+        </w:rPr>
+        <w:t>And he called his ten servants, and delivered them ten pounds, and said unto them, Occupy till I come.</w:t>
+      </w:r>
+    </w:p>
+    <w:p>
+      <w:pPr>
+        <w:pStyle w:val="ListParagraph"/>
+        <w:numPr>
+          <w:ilvl w:val="0"/>
+          <w:numId w:val="19"/>
+        </w:numPr>
+        <w:rPr>
+          <w:lang w:val="en-US"/>
+        </w:rPr>
+      </w:pPr>
+      <w:r>
+        <w:rPr>
+          <w:lang w:val="en-US"/>
+        </w:rPr>
+        <w:t xml:space="preserve">But his citizens hated him, and sent a message after him, saying, </w:t>
+      </w:r>
+      <w:proofErr w:type="gramStart"/>
+      <w:r>
+        <w:rPr>
+          <w:lang w:val="en-US"/>
+        </w:rPr>
+        <w:t>We</w:t>
+      </w:r>
+      <w:proofErr w:type="gramEnd"/>
+      <w:r>
+        <w:rPr>
+          <w:lang w:val="en-US"/>
+        </w:rPr>
+        <w:t xml:space="preserve"> will not have this man to reign over us.</w:t>
+      </w:r>
+    </w:p>
+    <w:p>
+      <w:pPr>
+        <w:pStyle w:val="ListParagraph"/>
+        <w:numPr>
+          <w:ilvl w:val="0"/>
+          <w:numId w:val="19"/>
+        </w:numPr>
+        <w:rPr>
+          <w:lang w:val="en-US"/>
+        </w:rPr>
+      </w:pPr>
+      <w:r>
+        <w:rPr>
+          <w:lang w:val="en-US"/>
+        </w:rPr>
+        <w:t>And it came to pass, that when he was returned, having received the kingdom, then he commanded these servants to be called unto him, to whom he had given the money, that he might know how much every man had gained by trading.</w:t>
+      </w:r>
+    </w:p>
+    <w:p>
+      <w:pPr>
+        <w:pStyle w:val="ListParagraph"/>
+        <w:numPr>
+          <w:ilvl w:val="0"/>
+          <w:numId w:val="19"/>
+        </w:numPr>
+        <w:rPr>
+          <w:lang w:val="en-US"/>
+        </w:rPr>
+      </w:pPr>
+      <w:r>
+        <w:rPr>
+          <w:lang w:val="en-US"/>
+        </w:rPr>
+        <w:t>Then came the first, saying, Lord, thy pound hath gained ten pounds.</w:t>
+      </w:r>
+    </w:p>
+    <w:p>
+      <w:pPr>
+        <w:pStyle w:val="ListParagraph"/>
+        <w:numPr>
+          <w:ilvl w:val="0"/>
+          <w:numId w:val="19"/>
+        </w:numPr>
+        <w:rPr>
+          <w:lang w:val="en-US"/>
+        </w:rPr>
+      </w:pPr>
+      <w:r>
+        <w:rPr>
+          <w:lang w:val="en-US"/>
+        </w:rPr>
+        <w:t>And he said unto him, Well, thou good servant: because thou hast been faithful in a very little, have thou authority over ten cities.</w:t>
+      </w:r>
+    </w:p>
+    <w:p>
+      <w:pPr>
+        <w:pStyle w:val="ListParagraph"/>
+        <w:numPr>
+          <w:ilvl w:val="0"/>
+          <w:numId w:val="19"/>
+        </w:numPr>
+        <w:rPr>
+          <w:lang w:val="en-US"/>
+        </w:rPr>
+      </w:pPr>
+      <w:r>
+        <w:rPr>
+          <w:lang w:val="en-US"/>
+        </w:rPr>
+        <w:t>And the second came, saying, Lord, thy pound</w:t>
+      </w:r>
+      <w:r>
+        <w:rPr>
+          <w:lang w:val="en-US"/>
+        </w:rPr>
+        <w:t xml:space="preserve"> hath gained five pounds.</w:t>
+      </w:r>
+    </w:p>
+    <w:p>
+      <w:pPr>
+        <w:pStyle w:val="ListParagraph"/>
+        <w:numPr>
+          <w:ilvl w:val="0"/>
+          <w:numId w:val="19"/>
+        </w:numPr>
+        <w:rPr>
+          <w:lang w:val="en-US"/>
+        </w:rPr>
+      </w:pPr>
+      <w:r>
+        <w:rPr>
+          <w:lang w:val="en-US"/>
+        </w:rPr>
+        <w:t>And he said likewise to him, Be thou also over five cities.</w:t>
+      </w:r>
+    </w:p>
+    <w:p>
+      <w:pPr>
+        <w:pStyle w:val="ListParagraph"/>
+        <w:numPr>
+          <w:ilvl w:val="0"/>
+          <w:numId w:val="19"/>
+        </w:numPr>
+        <w:rPr>
+          <w:lang w:val="en-US"/>
+        </w:rPr>
+      </w:pPr>
+      <w:r>
+        <w:rPr>
+          <w:lang w:val="en-US"/>
+        </w:rPr>
+        <w:t>And another came, saying, Lord, behold, here is thy pound, which I have kept laid up in a napkin:</w:t>
+      </w:r>
+    </w:p>
+    <w:p>
+      <w:pPr>
+        <w:pStyle w:val="ListParagraph"/>
+        <w:numPr>
+          <w:ilvl w:val="0"/>
+          <w:numId w:val="19"/>
+        </w:numPr>
+        <w:rPr>
+          <w:lang w:val="en-US"/>
+        </w:rPr>
+      </w:pPr>
+      <w:r>
+        <w:rPr>
+          <w:lang w:val="en-US"/>
+        </w:rPr>
+        <w:t xml:space="preserve">For I feared thee, because thou art an austere man: thou </w:t>
+      </w:r>
+      <w:proofErr w:type="spellStart"/>
+      <w:r>
+        <w:rPr>
+          <w:lang w:val="en-US"/>
+        </w:rPr>
+        <w:t>takest</w:t>
+      </w:r>
+      <w:proofErr w:type="spellEnd"/>
+      <w:r>
+        <w:rPr>
+          <w:lang w:val="en-US"/>
+        </w:rPr>
+        <w:t xml:space="preserve"> up that thou </w:t>
+      </w:r>
+      <w:proofErr w:type="spellStart"/>
+      <w:r>
+        <w:rPr>
+          <w:lang w:val="en-US"/>
+        </w:rPr>
+        <w:t>layedst</w:t>
+      </w:r>
+      <w:proofErr w:type="spellEnd"/>
+      <w:r>
+        <w:rPr>
+          <w:lang w:val="en-US"/>
+        </w:rPr>
+        <w:t xml:space="preserve"> not down, and </w:t>
+      </w:r>
+      <w:proofErr w:type="spellStart"/>
+      <w:r>
+        <w:rPr>
+          <w:lang w:val="en-US"/>
+        </w:rPr>
+        <w:t>reapest</w:t>
+      </w:r>
+      <w:proofErr w:type="spellEnd"/>
+      <w:r>
+        <w:rPr>
+          <w:lang w:val="en-US"/>
+        </w:rPr>
+        <w:t xml:space="preserve"> that thou didst not sow.</w:t>
+      </w:r>
+    </w:p>
+    <w:p>
+      <w:pPr>
+        <w:pStyle w:val="ListParagraph"/>
+        <w:numPr>
+          <w:ilvl w:val="0"/>
+          <w:numId w:val="19"/>
+        </w:numPr>
+        <w:rPr>
+          <w:lang w:val="en-US"/>
+        </w:rPr>
+      </w:pPr>
+      <w:r>
+        <w:rPr>
+          <w:lang w:val="en-US"/>
+        </w:rPr>
+        <w:t xml:space="preserve">And he said unto him, </w:t>
+      </w:r>
+      <w:proofErr w:type="gramStart"/>
+      <w:r>
+        <w:rPr>
+          <w:lang w:val="en-US"/>
+        </w:rPr>
+        <w:t>Out</w:t>
+      </w:r>
+      <w:proofErr w:type="gramEnd"/>
+      <w:r>
+        <w:rPr>
+          <w:lang w:val="en-US"/>
+        </w:rPr>
+        <w:t xml:space="preserve"> of thine own mouth will I judge thee, thou wicked servant. Thou </w:t>
+      </w:r>
+      <w:proofErr w:type="spellStart"/>
+      <w:r>
+        <w:rPr>
+          <w:lang w:val="en-US"/>
+        </w:rPr>
+        <w:t>knowest</w:t>
+      </w:r>
+      <w:proofErr w:type="spellEnd"/>
+      <w:r>
+        <w:rPr>
+          <w:lang w:val="en-US"/>
+        </w:rPr>
+        <w:t xml:space="preserve"> that I was an austere man, taking up that I laid not down, and reaping that I did not sow:</w:t>
+      </w:r>
+    </w:p>
+    <w:p>
+      <w:pPr>
+        <w:pStyle w:val="ListParagraph"/>
+        <w:numPr>
+          <w:ilvl w:val="0"/>
+          <w:numId w:val="19"/>
+        </w:numPr>
+        <w:rPr>
+          <w:lang w:val="en-US"/>
+        </w:rPr>
+      </w:pPr>
+      <w:r>
+        <w:rPr>
+          <w:lang w:val="en-US"/>
+        </w:rPr>
+        <w:t xml:space="preserve">Wherefore then </w:t>
+      </w:r>
+      <w:proofErr w:type="spellStart"/>
+      <w:r>
+        <w:rPr>
+          <w:lang w:val="en-US"/>
+        </w:rPr>
+        <w:t>gavest</w:t>
+      </w:r>
+      <w:proofErr w:type="spellEnd"/>
+      <w:r>
+        <w:rPr>
+          <w:lang w:val="en-US"/>
+        </w:rPr>
+        <w:t xml:space="preserve"> not thou my money into the bank, that at my coming I might have required mine own with usury?</w:t>
+      </w:r>
+    </w:p>
+    <w:p>
+      <w:pPr>
+        <w:pStyle w:val="ListParagraph"/>
+        <w:numPr>
+          <w:ilvl w:val="0"/>
+          <w:numId w:val="19"/>
+        </w:numPr>
+        <w:rPr>
+          <w:lang w:val="en-US"/>
+        </w:rPr>
+      </w:pPr>
+      <w:r>
+        <w:rPr>
+          <w:lang w:val="en-US"/>
+        </w:rPr>
+        <w:t>And he said unto them that stood by, Take from him the pound, and five it to him that hath ten pounds.</w:t>
+      </w:r>
+    </w:p>
+    <w:p>
+      <w:pPr>
+        <w:pStyle w:val="ListParagraph"/>
+        <w:numPr>
+          <w:ilvl w:val="0"/>
+          <w:numId w:val="19"/>
+        </w:numPr>
+        <w:rPr>
+          <w:lang w:val="en-US"/>
+        </w:rPr>
+      </w:pPr>
+      <w:r>
+        <w:rPr>
+          <w:lang w:val="en-US"/>
+        </w:rPr>
+        <w:t>(And they said unto him, Lord, he hath ten pounds.)</w:t>
+      </w:r>
+    </w:p>
+    <w:p>
+      <w:pPr>
+        <w:pStyle w:val="ListParagraph"/>
+        <w:numPr>
+          <w:ilvl w:val="0"/>
+          <w:numId w:val="19"/>
+        </w:numPr>
+        <w:rPr>
+          <w:lang w:val="en-US"/>
+        </w:rPr>
+      </w:pPr>
+      <w:r>
+        <w:rPr>
+          <w:lang w:val="en-US"/>
+        </w:rPr>
+        <w:t xml:space="preserve">For I say unto you, </w:t>
+      </w:r>
+      <w:proofErr w:type="gramStart"/>
+      <w:r>
+        <w:rPr>
+          <w:lang w:val="en-US"/>
+        </w:rPr>
+        <w:t>That</w:t>
+      </w:r>
+      <w:proofErr w:type="gramEnd"/>
+      <w:r>
+        <w:rPr>
+          <w:lang w:val="en-US"/>
+        </w:rPr>
+        <w:t xml:space="preserve"> unto every one which hath shall be given; and from him that hath not, even that he hath shall be taken away from him.</w:t>
+      </w:r>
+    </w:p>
+    <w:p>
+      <w:pPr>
+        <w:pStyle w:val="ListParagraph"/>
+        <w:numPr>
+          <w:ilvl w:val="0"/>
+          <w:numId w:val="19"/>
+        </w:numPr>
+        <w:rPr>
+          <w:lang w:val="en-US"/>
+        </w:rPr>
+      </w:pPr>
+      <w:r>
+        <w:rPr>
+          <w:lang w:val="en-US"/>
+        </w:rPr>
+        <w:t>But those mine enemies, which would not that I should reign over them, bring hither, and slay them before me.</w:t>
+      </w:r>
+    </w:p>
+    <w:p>
+      <w:pPr>
+        <w:pStyle w:val="ListParagraph"/>
+        <w:numPr>
+          <w:ilvl w:val="0"/>
+          <w:numId w:val="19"/>
+        </w:numPr>
+        <w:rPr>
+          <w:lang w:val="en-US"/>
+        </w:rPr>
+      </w:pPr>
+      <w:r>
+        <w:rPr>
+          <w:lang w:val="en-US"/>
+        </w:rPr>
+        <w:t>And when he had thus spoken, he went before, ascending up to Jerusalem.</w:t>
+      </w:r>
+    </w:p>
+    <w:p>
+      <w:pPr>
+        <w:pStyle w:val="ListParagraph"/>
+        <w:numPr>
+          <w:ilvl w:val="0"/>
+          <w:numId w:val="19"/>
+        </w:numPr>
+        <w:rPr>
+          <w:lang w:val="en-US"/>
+        </w:rPr>
+      </w:pPr>
+      <w:r>
+        <w:rPr>
+          <w:lang w:val="en-US"/>
+        </w:rPr>
+        <w:t xml:space="preserve">And it came to pass, when he was come nigh to </w:t>
+      </w:r>
+      <w:proofErr w:type="spellStart"/>
+      <w:r>
+        <w:rPr>
+          <w:lang w:val="en-US"/>
+        </w:rPr>
+        <w:t>Bethphage</w:t>
+      </w:r>
+      <w:proofErr w:type="spellEnd"/>
+      <w:r>
+        <w:rPr>
+          <w:lang w:val="en-US"/>
+        </w:rPr>
+        <w:t xml:space="preserve"> and Bethany, at the mount called the mount of Olives, he sent two of his disciples,</w:t>
+      </w:r>
+    </w:p>
+    <w:p>
+      <w:pPr>
+        <w:pStyle w:val="ListParagraph"/>
+        <w:numPr>
+          <w:ilvl w:val="0"/>
+          <w:numId w:val="19"/>
+        </w:numPr>
+        <w:rPr>
+          <w:lang w:val="en-US"/>
+        </w:rPr>
+      </w:pPr>
+      <w:r>
+        <w:rPr>
+          <w:lang w:val="en-US"/>
+        </w:rPr>
+        <w:t xml:space="preserve">Saying, </w:t>
+      </w:r>
+      <w:proofErr w:type="gramStart"/>
+      <w:r>
+        <w:rPr>
+          <w:lang w:val="en-US"/>
+        </w:rPr>
+        <w:t>Go</w:t>
+      </w:r>
+      <w:proofErr w:type="gramEnd"/>
+      <w:r>
+        <w:rPr>
+          <w:lang w:val="en-US"/>
+        </w:rPr>
+        <w:t xml:space="preserve"> ye into the village over against you; in the which at your entering ye shall find a colt tied, whereon yet never man sat: loose him, and bring him hither.</w:t>
+      </w:r>
+    </w:p>
+    <w:p>
+      <w:pPr>
+        <w:pStyle w:val="ListParagraph"/>
+        <w:numPr>
+          <w:ilvl w:val="0"/>
+          <w:numId w:val="19"/>
+        </w:numPr>
+        <w:rPr>
+          <w:lang w:val="en-US"/>
+        </w:rPr>
+      </w:pPr>
+      <w:r>
+        <w:rPr>
+          <w:lang w:val="en-US"/>
+        </w:rPr>
+        <w:t xml:space="preserve">And if any man </w:t>
+      </w:r>
+      <w:proofErr w:type="gramStart"/>
+      <w:r>
+        <w:rPr>
+          <w:lang w:val="en-US"/>
+        </w:rPr>
+        <w:t>ask</w:t>
+      </w:r>
+      <w:proofErr w:type="gramEnd"/>
+      <w:r>
+        <w:rPr>
+          <w:lang w:val="en-US"/>
+        </w:rPr>
+        <w:t xml:space="preserve"> you, Why do ye loose him? thus shall ye say unto him, Because the Lord hath need of him.</w:t>
+      </w:r>
+    </w:p>
+    <w:p>
+      <w:pPr>
+        <w:pStyle w:val="ListParagraph"/>
+        <w:numPr>
+          <w:ilvl w:val="0"/>
+          <w:numId w:val="19"/>
+        </w:numPr>
+        <w:rPr>
+          <w:lang w:val="en-US"/>
+        </w:rPr>
+      </w:pPr>
+      <w:r>
+        <w:rPr>
+          <w:lang w:val="en-US"/>
+        </w:rPr>
+        <w:t xml:space="preserve">And they that were sent went their </w:t>
+      </w:r>
+      <w:proofErr w:type="gramStart"/>
+      <w:r>
+        <w:rPr>
+          <w:lang w:val="en-US"/>
+        </w:rPr>
+        <w:t>way, and</w:t>
+      </w:r>
+      <w:proofErr w:type="gramEnd"/>
+      <w:r>
+        <w:rPr>
+          <w:lang w:val="en-US"/>
+        </w:rPr>
+        <w:t xml:space="preserve"> found even as he had said unto them.</w:t>
+      </w:r>
+    </w:p>
+    <w:p>
+      <w:pPr>
+        <w:pStyle w:val="ListParagraph"/>
+        <w:numPr>
+          <w:ilvl w:val="0"/>
+          <w:numId w:val="19"/>
+        </w:numPr>
+        <w:rPr>
+          <w:lang w:val="en-US"/>
+        </w:rPr>
+      </w:pPr>
+      <w:r>
+        <w:rPr>
+          <w:lang w:val="en-US"/>
+        </w:rPr>
+        <w:t xml:space="preserve">And as they were </w:t>
+      </w:r>
+      <w:proofErr w:type="spellStart"/>
+      <w:proofErr w:type="gramStart"/>
+      <w:r>
+        <w:rPr>
+          <w:lang w:val="en-US"/>
+        </w:rPr>
+        <w:t>loosing</w:t>
+      </w:r>
+      <w:proofErr w:type="spellEnd"/>
+      <w:proofErr w:type="gramEnd"/>
+      <w:r>
+        <w:rPr>
+          <w:lang w:val="en-US"/>
+        </w:rPr>
+        <w:t xml:space="preserve"> the colt, the owners thereof said unto them, Why loose ye the colt?</w:t>
+      </w:r>
+    </w:p>
+    <w:p>
+      <w:pPr>
+        <w:pStyle w:val="ListParagraph"/>
+        <w:numPr>
+          <w:ilvl w:val="0"/>
+          <w:numId w:val="19"/>
+        </w:numPr>
+        <w:rPr>
+          <w:lang w:val="en-US"/>
+        </w:rPr>
+      </w:pPr>
+      <w:r>
+        <w:rPr>
+          <w:lang w:val="en-US"/>
+        </w:rPr>
+        <w:t>And they said, The Lord hath need of him.</w:t>
+      </w:r>
+    </w:p>
+    <w:p>
+      <w:pPr>
+        <w:pStyle w:val="ListParagraph"/>
+        <w:numPr>
+          <w:ilvl w:val="0"/>
+          <w:numId w:val="19"/>
+        </w:numPr>
+        <w:rPr>
+          <w:lang w:val="en-US"/>
+        </w:rPr>
+      </w:pPr>
+      <w:r>
+        <w:rPr>
+          <w:lang w:val="en-US"/>
+        </w:rPr>
+        <w:t>And they brought him to Jesus: and they cast their garments upon the colt, and they set Jesus thereon.</w:t>
+      </w:r>
+    </w:p>
+    <w:p>
+      <w:pPr>
+        <w:pStyle w:val="ListParagraph"/>
+        <w:numPr>
+          <w:ilvl w:val="0"/>
+          <w:numId w:val="19"/>
+        </w:numPr>
+        <w:rPr>
+          <w:lang w:val="en-US"/>
+        </w:rPr>
+      </w:pPr>
+      <w:r>
+        <w:rPr>
+          <w:lang w:val="en-US"/>
+        </w:rPr>
+        <w:lastRenderedPageBreak/>
+        <w:t>And as he went, they spread their clothes in the way.</w:t>
+      </w:r>
+    </w:p>
+    <w:p>
+      <w:pPr>
+        <w:pStyle w:val="ListParagraph"/>
+        <w:numPr>
+          <w:ilvl w:val="0"/>
+          <w:numId w:val="19"/>
+        </w:numPr>
+        <w:rPr>
+          <w:lang w:val="en-US"/>
+        </w:rPr>
+      </w:pPr>
+      <w:r>
+        <w:rPr>
+          <w:lang w:val="en-US"/>
+        </w:rPr>
+        <w:t>And when he was come nigh, even now at the descent of the mount of Olives, the whole multitude of the disciples began to rejoice and praise God with a loud voice for all the mighty works that they had seen;</w:t>
+      </w:r>
+    </w:p>
+    <w:p>
+      <w:pPr>
+        <w:pStyle w:val="ListParagraph"/>
+        <w:numPr>
+          <w:ilvl w:val="0"/>
+          <w:numId w:val="19"/>
+        </w:numPr>
+        <w:rPr>
+          <w:lang w:val="en-US"/>
+        </w:rPr>
+      </w:pPr>
+      <w:r>
+        <w:rPr>
+          <w:lang w:val="en-US"/>
+        </w:rPr>
+        <w:t xml:space="preserve">Saying, </w:t>
+      </w:r>
+      <w:proofErr w:type="gramStart"/>
+      <w:r>
+        <w:rPr>
+          <w:lang w:val="en-US"/>
+        </w:rPr>
+        <w:t>Blessed</w:t>
+      </w:r>
+      <w:proofErr w:type="gramEnd"/>
+      <w:r>
+        <w:rPr>
+          <w:lang w:val="en-US"/>
+        </w:rPr>
+        <w:t xml:space="preserve"> be the King that cometh in the name of the Lord: peace in heaven, and glory in the highest.</w:t>
+      </w:r>
+    </w:p>
+    <w:p>
+      <w:pPr>
+        <w:pStyle w:val="ListParagraph"/>
+        <w:numPr>
+          <w:ilvl w:val="0"/>
+          <w:numId w:val="19"/>
+        </w:numPr>
+        <w:rPr>
+          <w:lang w:val="en-US"/>
+        </w:rPr>
+      </w:pPr>
+      <w:r>
+        <w:rPr>
+          <w:lang w:val="en-US"/>
+        </w:rPr>
+        <w:t>And some of the Pharisees from among the multitude said unto him, Master, rebuke thy disciples.</w:t>
+      </w:r>
+    </w:p>
+    <w:p>
+      <w:pPr>
+        <w:pStyle w:val="ListParagraph"/>
+        <w:numPr>
+          <w:ilvl w:val="0"/>
+          <w:numId w:val="19"/>
+        </w:numPr>
+        <w:rPr>
+          <w:lang w:val="en-US"/>
+        </w:rPr>
+      </w:pPr>
+      <w:r>
+        <w:rPr>
+          <w:lang w:val="en-US"/>
+        </w:rPr>
+        <w:t>And he answered and said unto them, I tell you that, if these should hold their peace, the stones would immediately cry out.</w:t>
+      </w:r>
+    </w:p>
+    <w:p>
+      <w:pPr>
+        <w:pStyle w:val="ListParagraph"/>
+        <w:numPr>
+          <w:ilvl w:val="0"/>
+          <w:numId w:val="19"/>
+        </w:numPr>
+        <w:rPr>
+          <w:lang w:val="en-US"/>
+        </w:rPr>
+      </w:pPr>
+      <w:r>
+        <w:rPr>
+          <w:lang w:val="en-US"/>
+        </w:rPr>
+        <w:t>And when he was come near, he beheld the city, and wept over it,</w:t>
+      </w:r>
+    </w:p>
+    <w:p>
+      <w:pPr>
+        <w:pStyle w:val="ListParagraph"/>
+        <w:numPr>
+          <w:ilvl w:val="0"/>
+          <w:numId w:val="19"/>
+        </w:numPr>
+        <w:rPr>
+          <w:lang w:val="en-US"/>
+        </w:rPr>
+      </w:pPr>
+      <w:r>
+        <w:rPr>
+          <w:lang w:val="en-US"/>
+        </w:rPr>
+        <w:t xml:space="preserve">Saying, Ig thou </w:t>
+      </w:r>
+      <w:proofErr w:type="spellStart"/>
+      <w:r>
+        <w:rPr>
+          <w:lang w:val="en-US"/>
+        </w:rPr>
+        <w:t>hadst</w:t>
+      </w:r>
+      <w:proofErr w:type="spellEnd"/>
+      <w:r>
+        <w:rPr>
+          <w:lang w:val="en-US"/>
+        </w:rPr>
+        <w:t xml:space="preserve"> known, even thou, at least in this thy day, the things which belong unto thy peace! but now they are kid from thine eyes.</w:t>
+      </w:r>
+    </w:p>
+    <w:p>
+      <w:pPr>
+        <w:pStyle w:val="ListParagraph"/>
+        <w:numPr>
+          <w:ilvl w:val="0"/>
+          <w:numId w:val="19"/>
+        </w:numPr>
+        <w:rPr>
+          <w:lang w:val="en-US"/>
+        </w:rPr>
+      </w:pPr>
+      <w:r>
+        <w:rPr>
+          <w:lang w:val="en-US"/>
+        </w:rPr>
+        <w:t>For the days shall come upon thee, that thine enemies shall cast a trench about thee, and compass thee round, and keep thee in on every side,</w:t>
+      </w:r>
+    </w:p>
+    <w:p>
+      <w:pPr>
+        <w:pStyle w:val="ListParagraph"/>
+        <w:numPr>
+          <w:ilvl w:val="0"/>
+          <w:numId w:val="19"/>
+        </w:numPr>
+        <w:rPr>
+          <w:lang w:val="en-US"/>
+        </w:rPr>
+      </w:pPr>
+      <w:r>
+        <w:rPr>
+          <w:lang w:val="en-US"/>
+        </w:rPr>
+        <w:t xml:space="preserve">And shall lay thee even with the ground, and thy children within thee; and they shall not leave in thee one stone upon another; because thou </w:t>
+      </w:r>
+      <w:proofErr w:type="spellStart"/>
+      <w:r>
+        <w:rPr>
+          <w:lang w:val="en-US"/>
+        </w:rPr>
+        <w:t>knewest</w:t>
+      </w:r>
+      <w:proofErr w:type="spellEnd"/>
+      <w:r>
+        <w:rPr>
+          <w:lang w:val="en-US"/>
+        </w:rPr>
+        <w:t xml:space="preserve"> not the same of thy visitation.</w:t>
+      </w:r>
+    </w:p>
+    <w:p>
+      <w:pPr>
+        <w:pStyle w:val="ListParagraph"/>
+        <w:numPr>
+          <w:ilvl w:val="0"/>
+          <w:numId w:val="19"/>
+        </w:numPr>
+        <w:rPr>
+          <w:lang w:val="en-US"/>
+        </w:rPr>
+      </w:pPr>
+      <w:r>
+        <w:rPr>
+          <w:lang w:val="en-US"/>
+        </w:rPr>
+        <w:t>And he went into the temple, and began to cast out them that sold therein, and then that bought;</w:t>
+      </w:r>
+    </w:p>
+    <w:p>
+      <w:pPr>
+        <w:pStyle w:val="ListParagraph"/>
+        <w:numPr>
+          <w:ilvl w:val="0"/>
+          <w:numId w:val="19"/>
+        </w:numPr>
+        <w:rPr>
+          <w:lang w:val="en-US"/>
+        </w:rPr>
+      </w:pPr>
+      <w:r>
+        <w:rPr>
+          <w:lang w:val="en-US"/>
+        </w:rPr>
+        <w:t xml:space="preserve">Saying unto them, </w:t>
+      </w:r>
+      <w:proofErr w:type="gramStart"/>
+      <w:r>
+        <w:rPr>
+          <w:lang w:val="en-US"/>
+        </w:rPr>
+        <w:t>It</w:t>
+      </w:r>
+      <w:proofErr w:type="gramEnd"/>
+      <w:r>
+        <w:rPr>
+          <w:lang w:val="en-US"/>
+        </w:rPr>
+        <w:t xml:space="preserve"> is written, My house is the house of prayer: but ye have made it a den of thieves.</w:t>
+      </w:r>
+    </w:p>
+    <w:p>
+      <w:pPr>
+        <w:pStyle w:val="ListParagraph"/>
+        <w:numPr>
+          <w:ilvl w:val="0"/>
+          <w:numId w:val="19"/>
+        </w:numPr>
+        <w:rPr>
+          <w:lang w:val="en-US"/>
+        </w:rPr>
+      </w:pPr>
+      <w:r>
+        <w:rPr>
+          <w:lang w:val="en-US"/>
+        </w:rPr>
+        <w:t xml:space="preserve">And he taught daily in the temple. But the chief priests and the scribes and the chief of the people sought to destroy him, </w:t>
+      </w:r>
+    </w:p>
+    <w:p>
+      <w:pPr>
+        <w:pStyle w:val="ListParagraph"/>
+        <w:numPr>
+          <w:ilvl w:val="0"/>
+          <w:numId w:val="19"/>
+        </w:numPr>
+        <w:rPr>
+          <w:lang w:val="en-US"/>
+        </w:rPr>
+      </w:pPr>
+      <w:r>
+        <w:rPr>
+          <w:lang w:val="en-US"/>
+        </w:rPr>
+        <w:t>And could not find what they might do: for all the people were very attentive to hear him.</w:t>
+      </w:r>
+    </w:p>
+    <w:p>
+      <w:pPr>
+        <w:rPr>
+          <w:lang w:val="en-US"/>
+        </w:rPr>
+      </w:pPr>
+    </w:p>
+    <w:p>
+      <w:pPr>
+        <w:rPr>
+          <w:lang w:val="en-US"/>
+        </w:rPr>
+      </w:pPr>
+      <w:r>
+        <w:rPr>
+          <w:lang w:val="en-US"/>
+        </w:rPr>
+        <w:t>Luke Ch20</w:t>
       </w:r>
       <w:bookmarkStart w:id="0" w:name="_GoBack"/>
       <w:bookmarkEnd w:id="0"/>
@@ -22498,9 +24988,9 @@
     </w:lvl>
   </w:abstractNum>
   <w:abstractNum w:abstractNumId="6" w15:restartNumberingAfterBreak="0">
-    <w:nsid w:val="366B5967"/>
+    <w:nsid w:val="2E8559AA"/>
     <w:multiLevelType w:val="hybridMultilevel"/>
-    <w:tmpl w:val="B7F6FF88"/>
+    <w:tmpl w:val="E2CA01D8"/>
     <w:lvl w:ilvl="0" w:tplc="0809000F">
       <w:start w:val="1"/>
       <w:numFmt w:val="decimal"/>
@@ -22587,9 +25077,9 @@
     </w:lvl>
   </w:abstractNum>
   <w:abstractNum w:abstractNumId="7" w15:restartNumberingAfterBreak="0">
-    <w:nsid w:val="3B0C0B0F"/>
+    <w:nsid w:val="366B5967"/>
     <w:multiLevelType w:val="hybridMultilevel"/>
-    <w:tmpl w:val="38F20710"/>
+    <w:tmpl w:val="B7F6FF88"/>
     <w:lvl w:ilvl="0" w:tplc="0809000F">
       <w:start w:val="1"/>
       <w:numFmt w:val="decimal"/>
@@ -22676,9 +25166,9 @@
     </w:lvl>
   </w:abstractNum>
   <w:abstractNum w:abstractNumId="8" w15:restartNumberingAfterBreak="0">
-    <w:nsid w:val="434C6EC8"/>
+    <w:nsid w:val="3B0C0B0F"/>
     <w:multiLevelType w:val="hybridMultilevel"/>
-    <w:tmpl w:val="19203C4C"/>
+    <w:tmpl w:val="38F20710"/>
     <w:lvl w:ilvl="0" w:tplc="0809000F">
       <w:start w:val="1"/>
       <w:numFmt w:val="decimal"/>
@@ -22765,9 +25255,9 @@
     </w:lvl>
   </w:abstractNum>
   <w:abstractNum w:abstractNumId="9" w15:restartNumberingAfterBreak="0">
-    <w:nsid w:val="463F1C1A"/>
+    <w:nsid w:val="434C6EC8"/>
     <w:multiLevelType w:val="hybridMultilevel"/>
-    <w:tmpl w:val="7E68F97C"/>
+    <w:tmpl w:val="19203C4C"/>
     <w:lvl w:ilvl="0" w:tplc="0809000F">
       <w:start w:val="1"/>
       <w:numFmt w:val="decimal"/>
@@ -22854,9 +25344,9 @@
     </w:lvl>
   </w:abstractNum>
   <w:abstractNum w:abstractNumId="10" w15:restartNumberingAfterBreak="0">
-    <w:nsid w:val="4D37700E"/>
+    <w:nsid w:val="463F1C1A"/>
     <w:multiLevelType w:val="hybridMultilevel"/>
-    <w:tmpl w:val="D7488D14"/>
+    <w:tmpl w:val="7E68F97C"/>
     <w:lvl w:ilvl="0" w:tplc="0809000F">
       <w:start w:val="1"/>
       <w:numFmt w:val="decimal"/>
@@ -22943,9 +25433,9 @@
     </w:lvl>
   </w:abstractNum>
   <w:abstractNum w:abstractNumId="11" w15:restartNumberingAfterBreak="0">
-    <w:nsid w:val="52967B80"/>
+    <w:nsid w:val="48551D18"/>
     <w:multiLevelType w:val="hybridMultilevel"/>
-    <w:tmpl w:val="5D6C5F60"/>
+    <w:tmpl w:val="D9426D38"/>
     <w:lvl w:ilvl="0" w:tplc="0809000F">
       <w:start w:val="1"/>
       <w:numFmt w:val="decimal"/>
@@ -23032,9 +25522,9 @@
     </w:lvl>
   </w:abstractNum>
   <w:abstractNum w:abstractNumId="12" w15:restartNumberingAfterBreak="0">
-    <w:nsid w:val="562B054D"/>
+    <w:nsid w:val="4D37700E"/>
     <w:multiLevelType w:val="hybridMultilevel"/>
-    <w:tmpl w:val="7DA6B96C"/>
+    <w:tmpl w:val="D7488D14"/>
     <w:lvl w:ilvl="0" w:tplc="0809000F">
       <w:start w:val="1"/>
       <w:numFmt w:val="decimal"/>
@@ -23121,9 +25611,9 @@
     </w:lvl>
   </w:abstractNum>
   <w:abstractNum w:abstractNumId="13" w15:restartNumberingAfterBreak="0">
-    <w:nsid w:val="562F0DC9"/>
+    <w:nsid w:val="52967B80"/>
     <w:multiLevelType w:val="hybridMultilevel"/>
-    <w:tmpl w:val="63F2B456"/>
+    <w:tmpl w:val="5D6C5F60"/>
     <w:lvl w:ilvl="0" w:tplc="0809000F">
       <w:start w:val="1"/>
       <w:numFmt w:val="decimal"/>
@@ -23210,9 +25700,9 @@
     </w:lvl>
   </w:abstractNum>
   <w:abstractNum w:abstractNumId="14" w15:restartNumberingAfterBreak="0">
-    <w:nsid w:val="6F892DA0"/>
+    <w:nsid w:val="562B054D"/>
     <w:multiLevelType w:val="hybridMultilevel"/>
-    <w:tmpl w:val="8660B226"/>
+    <w:tmpl w:val="7DA6B96C"/>
     <w:lvl w:ilvl="0" w:tplc="0809000F">
       <w:start w:val="1"/>
       <w:numFmt w:val="decimal"/>
@@ -23299,9 +25789,9 @@
     </w:lvl>
   </w:abstractNum>
   <w:abstractNum w:abstractNumId="15" w15:restartNumberingAfterBreak="0">
-    <w:nsid w:val="707D3A93"/>
+    <w:nsid w:val="562F0DC9"/>
     <w:multiLevelType w:val="hybridMultilevel"/>
-    <w:tmpl w:val="3A8ED504"/>
+    <w:tmpl w:val="63F2B456"/>
     <w:lvl w:ilvl="0" w:tplc="0809000F">
       <w:start w:val="1"/>
       <w:numFmt w:val="decimal"/>
@@ -23388,9 +25878,9 @@
     </w:lvl>
   </w:abstractNum>
   <w:abstractNum w:abstractNumId="16" w15:restartNumberingAfterBreak="0">
-    <w:nsid w:val="7DD7667A"/>
+    <w:nsid w:val="6F892DA0"/>
     <w:multiLevelType w:val="hybridMultilevel"/>
-    <w:tmpl w:val="F7F8AE8A"/>
+    <w:tmpl w:val="8660B226"/>
     <w:lvl w:ilvl="0" w:tplc="0809000F">
       <w:start w:val="1"/>
       <w:numFmt w:val="decimal"/>
@@ -23476,38 +25966,216 @@
       </w:pPr>
     </w:lvl>
   </w:abstractNum>
+  <w:abstractNum w:abstractNumId="17" w15:restartNumberingAfterBreak="0">
+    <w:nsid w:val="707D3A93"/>
+    <w:multiLevelType w:val="hybridMultilevel"/>
+    <w:tmpl w:val="3A8ED504"/>
+    <w:lvl w:ilvl="0" w:tplc="0809000F">
+      <w:start w:val="1"/>
+      <w:numFmt w:val="decimal"/>
+      <w:lvlText w:val="%1."/>
+      <w:lvlJc w:val="left"/>
+      <w:pPr>
+        <w:ind w:left="720" w:hanging="360"/>
+      </w:pPr>
+      <w:rPr>
+        <w:rFonts w:hint="default"/>
+      </w:rPr>
+    </w:lvl>
+    <w:lvl w:ilvl="1" w:tplc="08090019" w:tentative="1">
+      <w:start w:val="1"/>
+      <w:numFmt w:val="lowerLetter"/>
+      <w:lvlText w:val="%2."/>
+      <w:lvlJc w:val="left"/>
+      <w:pPr>
+        <w:ind w:left="1440" w:hanging="360"/>
+      </w:pPr>
+    </w:lvl>
+    <w:lvl w:ilvl="2" w:tplc="0809001B" w:tentative="1">
+      <w:start w:val="1"/>
+      <w:numFmt w:val="lowerRoman"/>
+      <w:lvlText w:val="%3."/>
+      <w:lvlJc w:val="right"/>
+      <w:pPr>
+        <w:ind w:left="2160" w:hanging="180"/>
+      </w:pPr>
+    </w:lvl>
+    <w:lvl w:ilvl="3" w:tplc="0809000F" w:tentative="1">
+      <w:start w:val="1"/>
+      <w:numFmt w:val="decimal"/>
+      <w:lvlText w:val="%4."/>
+      <w:lvlJc w:val="left"/>
+      <w:pPr>
+        <w:ind w:left="2880" w:hanging="360"/>
+      </w:pPr>
+    </w:lvl>
+    <w:lvl w:ilvl="4" w:tplc="08090019" w:tentative="1">
+      <w:start w:val="1"/>
+      <w:numFmt w:val="lowerLetter"/>
+      <w:lvlText w:val="%5."/>
+      <w:lvlJc w:val="left"/>
+      <w:pPr>
+        <w:ind w:left="3600" w:hanging="360"/>
+      </w:pPr>
+    </w:lvl>
+    <w:lvl w:ilvl="5" w:tplc="0809001B" w:tentative="1">
+      <w:start w:val="1"/>
+      <w:numFmt w:val="lowerRoman"/>
+      <w:lvlText w:val="%6."/>
+      <w:lvlJc w:val="right"/>
+      <w:pPr>
+        <w:ind w:left="4320" w:hanging="180"/>
+      </w:pPr>
+    </w:lvl>
+    <w:lvl w:ilvl="6" w:tplc="0809000F" w:tentative="1">
+      <w:start w:val="1"/>
+      <w:numFmt w:val="decimal"/>
+      <w:lvlText w:val="%7."/>
+      <w:lvlJc w:val="left"/>
+      <w:pPr>
+        <w:ind w:left="5040" w:hanging="360"/>
+      </w:pPr>
+    </w:lvl>
+    <w:lvl w:ilvl="7" w:tplc="08090019" w:tentative="1">
+      <w:start w:val="1"/>
+      <w:numFmt w:val="lowerLetter"/>
+      <w:lvlText w:val="%8."/>
+      <w:lvlJc w:val="left"/>
+      <w:pPr>
+        <w:ind w:left="5760" w:hanging="360"/>
+      </w:pPr>
+    </w:lvl>
+    <w:lvl w:ilvl="8" w:tplc="0809001B" w:tentative="1">
+      <w:start w:val="1"/>
+      <w:numFmt w:val="lowerRoman"/>
+      <w:lvlText w:val="%9."/>
+      <w:lvlJc w:val="right"/>
+      <w:pPr>
+        <w:ind w:left="6480" w:hanging="180"/>
+      </w:pPr>
+    </w:lvl>
+  </w:abstractNum>
+  <w:abstractNum w:abstractNumId="18" w15:restartNumberingAfterBreak="0">
+    <w:nsid w:val="7DD7667A"/>
+    <w:multiLevelType w:val="hybridMultilevel"/>
+    <w:tmpl w:val="F7F8AE8A"/>
+    <w:lvl w:ilvl="0" w:tplc="0809000F">
+      <w:start w:val="1"/>
+      <w:numFmt w:val="decimal"/>
+      <w:lvlText w:val="%1."/>
+      <w:lvlJc w:val="left"/>
+      <w:pPr>
+        <w:ind w:left="720" w:hanging="360"/>
+      </w:pPr>
+      <w:rPr>
+        <w:rFonts w:hint="default"/>
+      </w:rPr>
+    </w:lvl>
+    <w:lvl w:ilvl="1" w:tplc="08090019" w:tentative="1">
+      <w:start w:val="1"/>
+      <w:numFmt w:val="lowerLetter"/>
+      <w:lvlText w:val="%2."/>
+      <w:lvlJc w:val="left"/>
+      <w:pPr>
+        <w:ind w:left="1440" w:hanging="360"/>
+      </w:pPr>
+    </w:lvl>
+    <w:lvl w:ilvl="2" w:tplc="0809001B" w:tentative="1">
+      <w:start w:val="1"/>
+      <w:numFmt w:val="lowerRoman"/>
+      <w:lvlText w:val="%3."/>
+      <w:lvlJc w:val="right"/>
+      <w:pPr>
+        <w:ind w:left="2160" w:hanging="180"/>
+      </w:pPr>
+    </w:lvl>
+    <w:lvl w:ilvl="3" w:tplc="0809000F" w:tentative="1">
+      <w:start w:val="1"/>
+      <w:numFmt w:val="decimal"/>
+      <w:lvlText w:val="%4."/>
+      <w:lvlJc w:val="left"/>
+      <w:pPr>
+        <w:ind w:left="2880" w:hanging="360"/>
+      </w:pPr>
+    </w:lvl>
+    <w:lvl w:ilvl="4" w:tplc="08090019" w:tentative="1">
+      <w:start w:val="1"/>
+      <w:numFmt w:val="lowerLetter"/>
+      <w:lvlText w:val="%5."/>
+      <w:lvlJc w:val="left"/>
+      <w:pPr>
+        <w:ind w:left="3600" w:hanging="360"/>
+      </w:pPr>
+    </w:lvl>
+    <w:lvl w:ilvl="5" w:tplc="0809001B" w:tentative="1">
+      <w:start w:val="1"/>
+      <w:numFmt w:val="lowerRoman"/>
+      <w:lvlText w:val="%6."/>
+      <w:lvlJc w:val="right"/>
+      <w:pPr>
+        <w:ind w:left="4320" w:hanging="180"/>
+      </w:pPr>
+    </w:lvl>
+    <w:lvl w:ilvl="6" w:tplc="0809000F" w:tentative="1">
+      <w:start w:val="1"/>
+      <w:numFmt w:val="decimal"/>
+      <w:lvlText w:val="%7."/>
+      <w:lvlJc w:val="left"/>
+      <w:pPr>
+        <w:ind w:left="5040" w:hanging="360"/>
+      </w:pPr>
+    </w:lvl>
+    <w:lvl w:ilvl="7" w:tplc="08090019" w:tentative="1">
+      <w:start w:val="1"/>
+      <w:numFmt w:val="lowerLetter"/>
+      <w:lvlText w:val="%8."/>
+      <w:lvlJc w:val="left"/>
+      <w:pPr>
+        <w:ind w:left="5760" w:hanging="360"/>
+      </w:pPr>
+    </w:lvl>
+    <w:lvl w:ilvl="8" w:tplc="0809001B" w:tentative="1">
+      <w:start w:val="1"/>
+      <w:numFmt w:val="lowerRoman"/>
+      <w:lvlText w:val="%9."/>
+      <w:lvlJc w:val="right"/>
+      <w:pPr>
+        <w:ind w:left="6480" w:hanging="180"/>
+      </w:pPr>
+    </w:lvl>
+  </w:abstractNum>
   <w:num w:numId="1">
     <w:abstractNumId w:val="0"/>
   </w:num>
   <w:num w:numId="2">
-    <w:abstractNumId w:val="7"/>
+    <w:abstractNumId w:val="8"/>
   </w:num>
   <w:num w:numId="3">
-    <w:abstractNumId w:val="16"/>
+    <w:abstractNumId w:val="18"/>
   </w:num>
   <w:num w:numId="4">
     <w:abstractNumId w:val="4"/>
   </w:num>
   <w:num w:numId="5">
+    <w:abstractNumId w:val="16"/>
+  </w:num>
+  <w:num w:numId="6">
     <w:abstractNumId w:val="14"/>
   </w:num>
-  <w:num w:numId="6">
-    <w:abstractNumId w:val="12"/>
-  </w:num>
   <w:num w:numId="7">
-    <w:abstractNumId w:val="11"/>
+    <w:abstractNumId w:val="13"/>
   </w:num>
   <w:num w:numId="8">
     <w:abstractNumId w:val="2"/>
   </w:num>
   <w:num w:numId="9">
-    <w:abstractNumId w:val="8"/>
+    <w:abstractNumId w:val="9"/>
   </w:num>
   <w:num w:numId="10">
-    <w:abstractNumId w:val="9"/>
+    <w:abstractNumId w:val="10"/>
   </w:num>
   <w:num w:numId="11">
-    <w:abstractNumId w:val="15"/>
+    <w:abstractNumId w:val="17"/>
   </w:num>
   <w:num w:numId="12">
     <w:abstractNumId w:val="3"/>
@@ -23519,13 +26187,19 @@
     <w:abstractNumId w:val="5"/>
   </w:num>
   <w:num w:numId="15">
-    <w:abstractNumId w:val="6"/>
+    <w:abstractNumId w:val="7"/>
   </w:num>
   <w:num w:numId="16">
-    <w:abstractNumId w:val="13"/>
+    <w:abstractNumId w:val="15"/>
   </w:num>
   <w:num w:numId="17">
-    <w:abstractNumId w:val="10"/>
+    <w:abstractNumId w:val="12"/>
+  </w:num>
+  <w:num w:numId="18">
+    <w:abstractNumId w:val="11"/>
+  </w:num>
+  <w:num w:numId="19">
+    <w:abstractNumId w:val="6"/>
   </w:num>
 </w:numbering>
 </file>

</xml_diff>